<commit_message>
Definición del aporte estadístico y archivo LaTex del YAML
</commit_message>
<xml_diff>
--- a/Borrador.docx
+++ b/Borrador.docx
@@ -111,7 +111,6 @@
       </w:pPr>
     </w:p>
     <w:p>
-      <w:bookmarkStart w:id="0" w:name="_GoBack"/>
       <w:r>
         <w:t xml:space="preserve">optimización de pronósticos con modelos </w:t>
       </w:r>
@@ -124,7 +123,6 @@
         <w:t xml:space="preserve"> vía sobre parametrización según la temporalidad de la serie cronológica con aplicaciones en datos costarricenses</w:t>
       </w:r>
     </w:p>
-    <w:bookmarkEnd w:id="0"/>
     <w:p>
       <w:pPr>
         <w:spacing w:after="0" w:line="240" w:lineRule="auto"/>
@@ -2161,6 +2159,87 @@
       <w:r>
         <w:t xml:space="preserve"> la metodología de análisis de series temporales en una librería del lenguaje estadístico R.</w:t>
       </w:r>
+    </w:p>
+    <w:p>
+      <w:pPr>
+        <w:pStyle w:val="Prrafodelista"/>
+        <w:ind w:left="2160"/>
+      </w:pPr>
+    </w:p>
+    <w:p>
+      <w:pPr>
+        <w:pStyle w:val="Prrafodelista"/>
+        <w:numPr>
+          <w:ilvl w:val="0"/>
+          <w:numId w:val="6"/>
+        </w:numPr>
+      </w:pPr>
+      <w:r>
+        <w:t>Contribución de la tesis a la Estadística como disciplina</w:t>
+      </w:r>
+    </w:p>
+    <w:p>
+      <w:pPr>
+        <w:pStyle w:val="Prrafodelista"/>
+        <w:jc w:val="both"/>
+      </w:pPr>
+      <w:bookmarkStart w:id="0" w:name="_GoBack"/>
+      <w:r>
+        <w:t xml:space="preserve">El principal aporte </w:t>
+      </w:r>
+      <w:r>
+        <w:t>de est</w:t>
+      </w:r>
+      <w:r>
+        <w:t>e estudio es, por medio de un estudio de simulación, aportar evidencia</w:t>
+      </w:r>
+      <w:r>
+        <w:t xml:space="preserve"> </w:t>
+      </w:r>
+      <w:r>
+        <w:t xml:space="preserve">sobre cómo la </w:t>
+      </w:r>
+      <w:proofErr w:type="spellStart"/>
+      <w:r>
+        <w:t>sobreparametrización</w:t>
+      </w:r>
+      <w:proofErr w:type="spellEnd"/>
+      <w:r>
+        <w:t xml:space="preserve"> </w:t>
+      </w:r>
+      <w:r>
+        <w:t xml:space="preserve">puede representar una herramienta para </w:t>
+      </w:r>
+      <w:r>
+        <w:t>definir la especificación de un modelo ARIMA que genere pronósticos adecuados</w:t>
+      </w:r>
+      <w:r>
+        <w:t>, contrastando la calidad de estos con respecto a otros métodos similares</w:t>
+      </w:r>
+      <w:r>
+        <w:t xml:space="preserve">, como lo es la función </w:t>
+      </w:r>
+      <w:proofErr w:type="spellStart"/>
+      <w:proofErr w:type="gramStart"/>
+      <w:r>
+        <w:t>auto.arima</w:t>
+      </w:r>
+      <w:proofErr w:type="spellEnd"/>
+      <w:proofErr w:type="gramEnd"/>
+      <w:r>
+        <w:t>().</w:t>
+      </w:r>
+    </w:p>
+    <w:bookmarkEnd w:id="0"/>
+    <w:p>
+      <w:pPr>
+        <w:pStyle w:val="Prrafodelista"/>
+      </w:pPr>
+    </w:p>
+    <w:p>
+      <w:pPr>
+        <w:pStyle w:val="Prrafodelista"/>
+      </w:pPr>
     </w:p>
     <w:sectPr>
       <w:pgSz w:w="12240" w:h="15840"/>

</xml_diff>

<commit_message>
Avance de elementos teóricos a utilizar
</commit_message>
<xml_diff>
--- a/Borrador.docx
+++ b/Borrador.docx
@@ -240,12 +240,10 @@
         <w:t>`</w:t>
       </w:r>
       <w:proofErr w:type="spellStart"/>
-      <w:proofErr w:type="gramStart"/>
       <w:r>
         <w:t>auto.arima</w:t>
       </w:r>
       <w:proofErr w:type="spellEnd"/>
-      <w:proofErr w:type="gramEnd"/>
       <w:r>
         <w:t>()</w:t>
       </w:r>
@@ -290,13 +288,8 @@
         <w:t>ARIMA(</w:t>
       </w:r>
       <w:proofErr w:type="spellStart"/>
-      <w:proofErr w:type="gramStart"/>
-      <w:r>
-        <w:t>p,d</w:t>
-      </w:r>
-      <w:proofErr w:type="gramEnd"/>
-      <w:r>
-        <w:t>,q</w:t>
+      <w:r>
+        <w:t>p,d,q</w:t>
       </w:r>
       <w:proofErr w:type="spellEnd"/>
       <w:r>
@@ -371,15 +364,7 @@
         <w:t>seleccionando la mejor especificación con base en medidas de rendimiento</w:t>
       </w:r>
       <w:r>
-        <w:t xml:space="preserve"> MAE, RMSE, MAPE y MASE:  </w:t>
-      </w:r>
-      <w:proofErr w:type="gramStart"/>
-      <w:r>
-        <w:t>se  comparan</w:t>
-      </w:r>
-      <w:proofErr w:type="gramEnd"/>
-      <w:r>
-        <w:t xml:space="preserve"> todos los posibles términos definiendo una diferenciación adecuada para la serie y permutando hasta un máximo </w:t>
+        <w:t xml:space="preserve"> MAE, RMSE, MAPE y MASE:  se  comparan todos los posibles términos definiendo una diferenciación adecuada para la serie y permutando hasta un máximo </w:t>
       </w:r>
       <w:r>
         <w:t>determinado</w:t>
@@ -1171,19 +1156,11 @@
         <w:t xml:space="preserve"> es identificar el los parámetros del proceso ARIMA(</w:t>
       </w:r>
       <w:proofErr w:type="spellStart"/>
-      <w:proofErr w:type="gramStart"/>
-      <w:r>
-        <w:rPr>
-          <w:rFonts w:ascii="Times New Roman" w:hAnsi="Times New Roman"/>
-        </w:rPr>
-        <w:t>p,d</w:t>
-      </w:r>
-      <w:proofErr w:type="gramEnd"/>
-      <w:r>
-        <w:rPr>
-          <w:rFonts w:ascii="Times New Roman" w:hAnsi="Times New Roman"/>
-        </w:rPr>
-        <w:t>,q</w:t>
+      <w:r>
+        <w:rPr>
+          <w:rFonts w:ascii="Times New Roman" w:hAnsi="Times New Roman"/>
+        </w:rPr>
+        <w:t>p,d,q</w:t>
       </w:r>
       <w:proofErr w:type="spellEnd"/>
       <w:r>
@@ -1323,7 +1300,6 @@
         <w:t>[@</w:t>
       </w:r>
       <w:proofErr w:type="spellStart"/>
-      <w:proofErr w:type="gramStart"/>
       <w:r>
         <w:rPr>
           <w:rFonts w:ascii="Times New Roman" w:hAnsi="Times New Roman"/>
@@ -1331,7 +1307,6 @@
         <w:t>auto.arima</w:t>
       </w:r>
       <w:proofErr w:type="spellEnd"/>
-      <w:proofErr w:type="gramEnd"/>
       <w:r>
         <w:rPr>
           <w:rFonts w:ascii="Times New Roman" w:hAnsi="Times New Roman"/>
@@ -1675,7 +1650,6 @@
         <w:t>[@</w:t>
       </w:r>
       <w:proofErr w:type="spellStart"/>
-      <w:proofErr w:type="gramStart"/>
       <w:r>
         <w:rPr>
           <w:rFonts w:ascii="Times New Roman" w:hAnsi="Times New Roman" w:cs="Times New Roman"/>
@@ -1683,7 +1657,6 @@
         <w:t>auto.arima</w:t>
       </w:r>
       <w:proofErr w:type="spellEnd"/>
-      <w:proofErr w:type="gramEnd"/>
       <w:r>
         <w:rPr>
           <w:rFonts w:ascii="Times New Roman" w:hAnsi="Times New Roman" w:cs="Times New Roman"/>
@@ -1810,19 +1783,11 @@
         <w:t xml:space="preserve"> $ARIMA(</w:t>
       </w:r>
       <w:proofErr w:type="spellStart"/>
-      <w:proofErr w:type="gramStart"/>
       <w:r>
         <w:rPr>
           <w:rFonts w:ascii="Times New Roman" w:hAnsi="Times New Roman" w:cs="Times New Roman"/>
         </w:rPr>
-        <w:t>p,d</w:t>
-      </w:r>
-      <w:proofErr w:type="gramEnd"/>
-      <w:r>
-        <w:rPr>
-          <w:rFonts w:ascii="Times New Roman" w:hAnsi="Times New Roman" w:cs="Times New Roman"/>
-        </w:rPr>
-        <w:t>,q</w:t>
+        <w:t>p,d,q</w:t>
       </w:r>
       <w:proofErr w:type="spellEnd"/>
       <w:r>
@@ -2183,63 +2148,1070 @@
         <w:pStyle w:val="Prrafodelista"/>
         <w:jc w:val="both"/>
       </w:pPr>
+      <w:r>
+        <w:t xml:space="preserve">El principal aporte </w:t>
+      </w:r>
+      <w:r>
+        <w:t>de est</w:t>
+      </w:r>
+      <w:r>
+        <w:t>e estudio es, por medio de un estudio de simulación, aportar evidencia</w:t>
+      </w:r>
+      <w:r>
+        <w:t xml:space="preserve"> </w:t>
+      </w:r>
+      <w:r>
+        <w:t xml:space="preserve">sobre cómo la </w:t>
+      </w:r>
+      <w:proofErr w:type="spellStart"/>
+      <w:r>
+        <w:t>sobreparametrización</w:t>
+      </w:r>
+      <w:proofErr w:type="spellEnd"/>
+      <w:r>
+        <w:t xml:space="preserve"> </w:t>
+      </w:r>
+      <w:r>
+        <w:t xml:space="preserve">puede representar una herramienta para </w:t>
+      </w:r>
+      <w:r>
+        <w:t>definir la especificación de un modelo ARIMA que genere pronósticos adecuados</w:t>
+      </w:r>
+      <w:r>
+        <w:t>, contrastando la calidad de estos con respecto a otros métodos similares</w:t>
+      </w:r>
+      <w:r>
+        <w:t xml:space="preserve">, como lo es la función </w:t>
+      </w:r>
+      <w:proofErr w:type="spellStart"/>
+      <w:r>
+        <w:t>auto.arima</w:t>
+      </w:r>
+      <w:proofErr w:type="spellEnd"/>
+      <w:r>
+        <w:t>().</w:t>
+      </w:r>
+    </w:p>
+    <w:p>
+      <w:pPr>
+        <w:pStyle w:val="Prrafodelista"/>
+      </w:pPr>
+    </w:p>
+    <w:p>
+      <w:pPr>
+        <w:pStyle w:val="Prrafodelista"/>
+      </w:pPr>
+    </w:p>
+    <w:p>
+      <w:pPr>
+        <w:pStyle w:val="Prrafodelista"/>
+      </w:pPr>
+    </w:p>
+    <w:p>
+      <w:pPr>
+        <w:pStyle w:val="Prrafodelista"/>
+      </w:pPr>
+    </w:p>
+    <w:p>
+      <w:pPr>
+        <w:pStyle w:val="Prrafodelista"/>
+      </w:pPr>
+    </w:p>
+    <w:p>
+      <w:pPr>
+        <w:pStyle w:val="Prrafodelista"/>
+      </w:pPr>
+    </w:p>
+    <w:p>
+      <w:pPr>
+        <w:pStyle w:val="Prrafodelista"/>
+      </w:pPr>
+    </w:p>
+    <w:p>
+      <w:pPr>
+        <w:pStyle w:val="Prrafodelista"/>
+      </w:pPr>
+    </w:p>
+    <w:p>
+      <w:pPr>
+        <w:pStyle w:val="Prrafodelista"/>
+      </w:pPr>
+    </w:p>
+    <w:p>
+      <w:pPr>
+        <w:pStyle w:val="Prrafodelista"/>
+      </w:pPr>
+    </w:p>
+    <w:p>
+      <w:pPr>
+        <w:pStyle w:val="Prrafodelista"/>
+        <w:numPr>
+          <w:ilvl w:val="0"/>
+          <w:numId w:val="6"/>
+        </w:numPr>
+      </w:pPr>
+      <w:r>
+        <w:lastRenderedPageBreak/>
+        <w:t>Referentes o elementos teóricos que va a utilizar</w:t>
+      </w:r>
+    </w:p>
+    <w:p>
+      <w:pPr>
+        <w:pStyle w:val="Prrafodelista"/>
+      </w:pPr>
+    </w:p>
+    <w:p>
+      <w:pPr>
+        <w:pStyle w:val="Prrafodelista"/>
+        <w:numPr>
+          <w:ilvl w:val="0"/>
+          <w:numId w:val="9"/>
+        </w:numPr>
+      </w:pPr>
+      <w:r>
+        <w:t>Modelos ARIMA</w:t>
+      </w:r>
+    </w:p>
+    <w:p>
+      <w:pPr>
+        <w:pStyle w:val="Prrafodelista"/>
+        <w:ind w:left="0"/>
+      </w:pPr>
+    </w:p>
+    <w:p>
+      <w:pPr>
+        <w:pStyle w:val="Prrafodelista"/>
+        <w:ind w:left="0"/>
+        <w:jc w:val="both"/>
+      </w:pPr>
+      <w:r>
+        <w:t xml:space="preserve">Los modelos </w:t>
+      </w:r>
+      <w:r>
+        <w:t xml:space="preserve">ARIMA, junto con </w:t>
+      </w:r>
+      <w:r>
+        <w:t>los de suavizamiento exponencial</w:t>
+      </w:r>
+      <w:r>
+        <w:t>, son los</w:t>
+      </w:r>
+      <w:r>
+        <w:t xml:space="preserve"> de uso más extendido en el análisis de series cron</w:t>
+      </w:r>
+      <w:r>
+        <w:t>o</w:t>
+      </w:r>
+      <w:r>
+        <w:t>lógicas</w:t>
+      </w:r>
+      <w:r>
+        <w:t>.</w:t>
+      </w:r>
+      <w:r>
+        <w:t xml:space="preserve"> El nombre ARIMA es la abreviatura inglesa  para </w:t>
+      </w:r>
+      <w:r>
+        <w:t>*</w:t>
+      </w:r>
+      <w:proofErr w:type="spellStart"/>
+      <w:r>
+        <w:t>Auto</w:t>
+      </w:r>
+      <w:r>
+        <w:t>Regresive</w:t>
+      </w:r>
+      <w:proofErr w:type="spellEnd"/>
+      <w:r>
+        <w:t xml:space="preserve"> </w:t>
+      </w:r>
+      <w:proofErr w:type="spellStart"/>
+      <w:r>
+        <w:t>Integrated</w:t>
+      </w:r>
+      <w:proofErr w:type="spellEnd"/>
+      <w:r>
+        <w:t xml:space="preserve"> </w:t>
+      </w:r>
+      <w:proofErr w:type="spellStart"/>
+      <w:r>
+        <w:t>Moving</w:t>
+      </w:r>
+      <w:proofErr w:type="spellEnd"/>
+      <w:r>
+        <w:t xml:space="preserve"> </w:t>
+      </w:r>
+      <w:proofErr w:type="spellStart"/>
+      <w:r>
+        <w:t>Average</w:t>
+      </w:r>
+      <w:proofErr w:type="spellEnd"/>
+      <w:r>
+        <w:t xml:space="preserve">*, </w:t>
+      </w:r>
+      <w:r>
+        <w:t xml:space="preserve">y </w:t>
+      </w:r>
+      <w:r>
+        <w:t>son aplicados mediante la metodolog</w:t>
+      </w:r>
+      <w:r>
+        <w:t>ía</w:t>
+      </w:r>
+      <w:r>
+        <w:t xml:space="preserve"> de Box-Jenkins.</w:t>
+      </w:r>
+      <w:r>
+        <w:t xml:space="preserve"> </w:t>
+      </w:r>
+      <w:r>
+        <w:t xml:space="preserve">Como menciona Rob. </w:t>
+      </w:r>
+      <w:proofErr w:type="spellStart"/>
+      <w:r>
+        <w:t>Hyndman</w:t>
+      </w:r>
+      <w:proofErr w:type="spellEnd"/>
+      <w:r>
+        <w:t xml:space="preserve"> [@</w:t>
+      </w:r>
+      <w:proofErr w:type="spellStart"/>
+      <w:r>
+        <w:t>hyndman_box-jenkins</w:t>
+      </w:r>
+      <w:proofErr w:type="spellEnd"/>
+      <w:r>
+        <w:t>]</w:t>
+      </w:r>
+      <w:r>
+        <w:t xml:space="preserve">, </w:t>
+      </w:r>
+      <w:r>
+        <w:t xml:space="preserve">la metodología de Box-Jenkins </w:t>
+      </w:r>
+      <w:r>
+        <w:t xml:space="preserve">difiere a </w:t>
+      </w:r>
+      <w:r>
+        <w:t xml:space="preserve">los demás métodos porque no </w:t>
+      </w:r>
+      <w:r>
+        <w:t>supone un determinado patrón en la serie cronológica</w:t>
+      </w:r>
+      <w:r>
+        <w:t xml:space="preserve">, si no que parte de un </w:t>
+      </w:r>
+      <w:r>
+        <w:t>proceso iterativo para identificar el modelo de un gran grupo de estos</w:t>
+      </w:r>
+      <w:r>
+        <w:t xml:space="preserve"> para luego ponerlo a prueba </w:t>
+      </w:r>
+      <w:r>
+        <w:t>según varias medidas de rendimiento.</w:t>
+      </w:r>
+      <w:r>
+        <w:t xml:space="preserve"> </w:t>
+      </w:r>
+      <w:r>
+        <w:t xml:space="preserve">Un proceso ARIMA </w:t>
+      </w:r>
+      <w:r>
+        <w:t>es caracterizado por dos funciones: la autocorrelación</w:t>
+      </w:r>
+      <w:r>
+        <w:t xml:space="preserve"> y la autocorrelación parcial</w:t>
+      </w:r>
+      <w:r>
+        <w:t>; el enfoque Box-Jenkins</w:t>
+      </w:r>
+      <w:r>
+        <w:t xml:space="preserve"> compara estas funciones</w:t>
+      </w:r>
+      <w:r>
+        <w:t xml:space="preserve"> con el objetivo de </w:t>
+      </w:r>
+      <w:r>
+        <w:t>identificar el proceso que describa de manera adecuada el comportamiento de una serie cronológica</w:t>
+      </w:r>
+      <w:r>
+        <w:t xml:space="preserve"> [@</w:t>
+      </w:r>
+      <w:r>
+        <w:t>oscarh-3</w:t>
+      </w:r>
+      <w:r>
+        <w:t>]</w:t>
+      </w:r>
+      <w:r>
+        <w:t>.</w:t>
+      </w:r>
+    </w:p>
+    <w:p>
+      <w:pPr>
+        <w:pStyle w:val="Prrafodelista"/>
+        <w:ind w:left="0"/>
+        <w:jc w:val="both"/>
+      </w:pPr>
+    </w:p>
+    <w:p>
+      <w:pPr>
+        <w:pStyle w:val="Prrafodelista"/>
+        <w:ind w:left="0"/>
+        <w:jc w:val="both"/>
+      </w:pPr>
+      <w:r>
+        <w:t xml:space="preserve">El </w:t>
+      </w:r>
+      <w:r>
+        <w:t>componente *</w:t>
+      </w:r>
+      <w:r>
+        <w:t xml:space="preserve">*AR** de los modelos ARIMA </w:t>
+      </w:r>
+      <w:r>
+        <w:t xml:space="preserve">hace </w:t>
+      </w:r>
+      <w:r>
+        <w:t xml:space="preserve">referencia al </w:t>
+      </w:r>
+      <w:r>
+        <w:t xml:space="preserve">uso de modelos </w:t>
+      </w:r>
+      <w:r>
+        <w:t>autorregresivos</w:t>
+      </w:r>
+      <w:r>
+        <w:t xml:space="preserve">, en los cuales </w:t>
+      </w:r>
+      <w:r>
+        <w:t>los pronósticos para la variable de interés utilizan</w:t>
+      </w:r>
+      <w:r>
+        <w:t xml:space="preserve"> una combinación lineal</w:t>
+      </w:r>
+      <w:r>
+        <w:t xml:space="preserve"> de las observaciones previas</w:t>
+      </w:r>
+      <w:r>
+        <w:t xml:space="preserve">, llamándose así *autorregresivos* porque </w:t>
+      </w:r>
+      <w:r>
+        <w:t xml:space="preserve">se aplica una regresión </w:t>
+      </w:r>
+      <w:r>
+        <w:t>de dicha variable de interés con respecto a sí misma; caso contrario a la regresión múltiple, en donde</w:t>
+      </w:r>
+      <w:r>
+        <w:t xml:space="preserve"> los pronósticos se realizan con respecto a una combinación lineal de distintos predictores.</w:t>
+      </w:r>
+      <w:r>
+        <w:t xml:space="preserve"> </w:t>
+      </w:r>
+      <w:r>
+        <w:t>Un modelo aut</w:t>
+      </w:r>
+      <w:r>
+        <w:t>orregresivo de orden $p$</w:t>
+      </w:r>
+      <w:r>
+        <w:t xml:space="preserve"> para una serie cronológica $</w:t>
+      </w:r>
+      <w:proofErr w:type="spellStart"/>
+      <w:r>
+        <w:t>y_t</w:t>
+      </w:r>
+      <w:proofErr w:type="spellEnd"/>
+      <w:r>
+        <w:t>$</w:t>
+      </w:r>
+      <w:r>
+        <w:t xml:space="preserve"> puede expresarse</w:t>
+      </w:r>
+      <w:r>
+        <w:t xml:space="preserve"> de la siguiente manera</w:t>
+      </w:r>
+    </w:p>
+    <w:p>
+      <w:pPr>
+        <w:pStyle w:val="Prrafodelista"/>
+        <w:ind w:left="0"/>
+        <w:jc w:val="both"/>
+      </w:pPr>
+    </w:p>
+    <w:p>
+      <w:pPr>
+        <w:jc w:val="both"/>
+      </w:pPr>
+      <w:r>
+        <w:t>\</w:t>
+      </w:r>
+      <w:proofErr w:type="spellStart"/>
+      <w:r>
+        <w:t>begin</w:t>
+      </w:r>
+      <w:proofErr w:type="spellEnd"/>
+      <w:r>
+        <w:t>{</w:t>
+      </w:r>
+      <w:proofErr w:type="spellStart"/>
+      <w:r>
+        <w:t>equation</w:t>
+      </w:r>
+      <w:proofErr w:type="spellEnd"/>
+      <w:r>
+        <w:t>}</w:t>
+      </w:r>
+    </w:p>
+    <w:p>
+      <w:pPr>
+        <w:jc w:val="both"/>
+      </w:pPr>
+      <w:r>
+        <w:t>y_t=c+\phi_1y_{t-1}+\phi_2y_{t-2}+\cdots+\phi_py_{t-p}+\epsilon_t</w:t>
+      </w:r>
+    </w:p>
+    <w:p>
+      <w:pPr>
+        <w:pStyle w:val="Prrafodelista"/>
+        <w:ind w:left="0"/>
+        <w:jc w:val="both"/>
+      </w:pPr>
+      <w:r>
+        <w:t>\</w:t>
+      </w:r>
+      <w:proofErr w:type="spellStart"/>
+      <w:r>
+        <w:t>end</w:t>
+      </w:r>
+      <w:proofErr w:type="spellEnd"/>
+      <w:r>
+        <w:t>{</w:t>
+      </w:r>
+      <w:proofErr w:type="spellStart"/>
+      <w:r>
+        <w:t>equation</w:t>
+      </w:r>
+      <w:proofErr w:type="spellEnd"/>
+      <w:r>
+        <w:t>}</w:t>
+      </w:r>
+    </w:p>
+    <w:p>
+      <w:pPr>
+        <w:pStyle w:val="Prrafodelista"/>
+        <w:ind w:left="0"/>
+        <w:jc w:val="both"/>
+      </w:pPr>
+    </w:p>
+    <w:p>
+      <w:pPr>
+        <w:pStyle w:val="Prrafodelista"/>
+        <w:ind w:left="0"/>
+        <w:jc w:val="both"/>
+      </w:pPr>
+      <w:r>
+        <w:t>Donde el término $\</w:t>
+      </w:r>
+      <w:proofErr w:type="spellStart"/>
+      <w:r>
+        <w:t>epsilon_t</w:t>
+      </w:r>
+      <w:proofErr w:type="spellEnd"/>
+      <w:r>
+        <w:t xml:space="preserve">$ representa </w:t>
+      </w:r>
+      <w:r>
+        <w:t>ruido blanco</w:t>
+      </w:r>
+      <w:r>
+        <w:t>. El modelo anterior es muy similar a una regresión lineal múltiple, donde cada coeficiente</w:t>
+      </w:r>
+      <w:r>
+        <w:t xml:space="preserve"> $\phi$ va acompañado por su correspondiente rezago $</w:t>
+      </w:r>
+      <w:r>
+        <w:t>y_{t-p}</w:t>
+      </w:r>
+      <w:r>
+        <w:t>$</w:t>
+      </w:r>
+      <w:r>
+        <w:t>.</w:t>
+      </w:r>
+      <w:r>
+        <w:t xml:space="preserve"> De </w:t>
+      </w:r>
+      <w:r>
+        <w:t>manera muy similar</w:t>
+      </w:r>
+      <w:r>
+        <w:t xml:space="preserve">, el término </w:t>
+      </w:r>
+      <w:r>
+        <w:t>**</w:t>
+      </w:r>
+      <w:r>
+        <w:t>MA</w:t>
+      </w:r>
+      <w:r>
+        <w:t xml:space="preserve">** en </w:t>
+      </w:r>
+      <w:r>
+        <w:t>los modelos ARIMA se refieren</w:t>
+      </w:r>
+      <w:r>
+        <w:t xml:space="preserve"> a</w:t>
+      </w:r>
+      <w:r>
+        <w:t xml:space="preserve"> los modelos de medias móviles</w:t>
+      </w:r>
+      <w:r>
+        <w:t xml:space="preserve">, los cuales para pronosticar hacen uso de </w:t>
+      </w:r>
+      <w:r>
+        <w:t xml:space="preserve">los </w:t>
+      </w:r>
+      <w:r>
+        <w:t>errores; el modelo de medias móviles puede representarse de la siguiente manera:</w:t>
+      </w:r>
+    </w:p>
+    <w:p>
+      <w:pPr>
+        <w:pStyle w:val="Prrafodelista"/>
+        <w:ind w:left="0"/>
+        <w:jc w:val="both"/>
+      </w:pPr>
+    </w:p>
+    <w:p>
+      <w:pPr>
+        <w:jc w:val="both"/>
+      </w:pPr>
+      <w:r>
+        <w:t>\</w:t>
+      </w:r>
+      <w:proofErr w:type="spellStart"/>
+      <w:r>
+        <w:t>begin</w:t>
+      </w:r>
+      <w:proofErr w:type="spellEnd"/>
+      <w:r>
+        <w:t>{</w:t>
+      </w:r>
+      <w:proofErr w:type="spellStart"/>
+      <w:r>
+        <w:t>equation</w:t>
+      </w:r>
+      <w:proofErr w:type="spellEnd"/>
+      <w:r>
+        <w:t>}</w:t>
+      </w:r>
+    </w:p>
+    <w:p>
+      <w:pPr>
+        <w:jc w:val="both"/>
+      </w:pPr>
+      <w:r>
+        <w:t>y_t=c+\epsilon_t+\theta_1\epsilon_{t-1}+\theta_2\epsilon_{t-2}+\cdots+\theta_q\epsilon_{t-q}</w:t>
+      </w:r>
+    </w:p>
+    <w:p>
+      <w:pPr>
+        <w:pStyle w:val="Prrafodelista"/>
+        <w:ind w:left="0"/>
+        <w:jc w:val="both"/>
+      </w:pPr>
+      <w:r>
+        <w:t>\</w:t>
+      </w:r>
+      <w:proofErr w:type="spellStart"/>
+      <w:r>
+        <w:t>end</w:t>
+      </w:r>
+      <w:proofErr w:type="spellEnd"/>
+      <w:r>
+        <w:t>{</w:t>
+      </w:r>
+      <w:proofErr w:type="spellStart"/>
+      <w:r>
+        <w:t>equation</w:t>
+      </w:r>
+      <w:proofErr w:type="spellEnd"/>
+      <w:r>
+        <w:t>}</w:t>
+      </w:r>
+    </w:p>
+    <w:p>
+      <w:pPr>
+        <w:pStyle w:val="Prrafodelista"/>
+        <w:ind w:left="0"/>
+        <w:jc w:val="both"/>
+      </w:pPr>
+    </w:p>
+    <w:p>
+      <w:pPr>
+        <w:pStyle w:val="Prrafodelista"/>
+        <w:ind w:left="0"/>
+        <w:jc w:val="both"/>
+        <w:rPr>
+          <w:lang w:val="en-US"/>
+        </w:rPr>
+      </w:pPr>
+    </w:p>
+    <w:p>
+      <w:pPr>
+        <w:pStyle w:val="Prrafodelista"/>
+        <w:ind w:left="0"/>
+        <w:jc w:val="both"/>
+        <w:rPr>
+          <w:lang w:val="es-MX"/>
+        </w:rPr>
+      </w:pPr>
+      <w:r>
+        <w:t>Donde el término $\</w:t>
+      </w:r>
+      <w:proofErr w:type="spellStart"/>
+      <w:r>
+        <w:t>epsilon_t</w:t>
+      </w:r>
+      <w:proofErr w:type="spellEnd"/>
+      <w:r>
+        <w:t xml:space="preserve">$ representa </w:t>
+      </w:r>
+      <w:r>
+        <w:t xml:space="preserve">nuevamente el </w:t>
+      </w:r>
+      <w:r>
+        <w:t>ruido blanco</w:t>
+      </w:r>
+      <w:r>
+        <w:t xml:space="preserve">. La ecuación anterior representa un </w:t>
+      </w:r>
+      <w:r>
+        <w:t>modelo de medias móviles de orden $q$</w:t>
+      </w:r>
+      <w:r>
+        <w:t>,</w:t>
+      </w:r>
+      <w:r>
+        <w:t xml:space="preserve"> en la cual cada término $\</w:t>
+      </w:r>
+      <w:proofErr w:type="spellStart"/>
+      <w:r>
+        <w:t>epsilon</w:t>
+      </w:r>
+      <w:proofErr w:type="spellEnd"/>
+      <w:r>
+        <w:t>_{</w:t>
+      </w:r>
+      <w:r>
+        <w:t>t-q</w:t>
+      </w:r>
+      <w:r>
+        <w:t>}</w:t>
+      </w:r>
+      <w:r>
+        <w:t xml:space="preserve">$ </w:t>
+      </w:r>
+      <w:r>
+        <w:t>se entiende como</w:t>
+      </w:r>
+      <w:r>
+        <w:t xml:space="preserve"> una media móvil de los </w:t>
+      </w:r>
+      <w:r>
+        <w:t>$t$ previos errores de predicción.</w:t>
+      </w:r>
+    </w:p>
+    <w:p>
+      <w:pPr>
+        <w:pStyle w:val="Prrafodelista"/>
+        <w:ind w:left="0"/>
+        <w:jc w:val="both"/>
+      </w:pPr>
+      <w:r>
+        <w:lastRenderedPageBreak/>
+        <w:t>El componente *</w:t>
+      </w:r>
+      <w:r>
+        <w:t>*I** de los modelos ARIMA se refiere a “</w:t>
+      </w:r>
+      <w:proofErr w:type="spellStart"/>
+      <w:r>
+        <w:t>Itegrated</w:t>
+      </w:r>
+      <w:proofErr w:type="spellEnd"/>
+      <w:r>
+        <w:t>”</w:t>
+      </w:r>
+      <w:r>
+        <w:t>, es decir, a la esta</w:t>
+      </w:r>
+      <w:r>
+        <w:t xml:space="preserve">cionariedad de la serie cronológica. </w:t>
+      </w:r>
+      <w:r>
+        <w:t xml:space="preserve">Tradicionalmente, la metodología de Box-Jenkins consiste en </w:t>
+      </w:r>
+      <w:r>
+        <w:t>visualizar la serie cronológica</w:t>
+      </w:r>
+      <w:r>
+        <w:t xml:space="preserve"> con el objetivo de, en caso de ser necesario, transformar los datos</w:t>
+      </w:r>
+      <w:r>
+        <w:t xml:space="preserve"> para estabilizar la variancia y generar así un proceso estacionario</w:t>
+      </w:r>
+      <w:r>
+        <w:t xml:space="preserve">. Se dice que una serie </w:t>
+      </w:r>
+      <w:r>
+        <w:t xml:space="preserve">posee un comportamiento </w:t>
+      </w:r>
+      <w:r>
+        <w:t>estacionari</w:t>
+      </w:r>
+      <w:r>
+        <w:t>o</w:t>
+      </w:r>
+      <w:r>
+        <w:t xml:space="preserve"> si </w:t>
+      </w:r>
+      <w:r>
+        <w:t>el comportamiento de esta no depende del tiempo</w:t>
+      </w:r>
+      <w:r>
+        <w:t>, por lo que en principio no presentaría ningún</w:t>
+      </w:r>
+      <w:r>
+        <w:t xml:space="preserve"> </w:t>
+      </w:r>
+      <w:r>
+        <w:t xml:space="preserve">patrón particular </w:t>
+      </w:r>
+      <w:r>
+        <w:t>con respecto al tiempo</w:t>
+      </w:r>
+      <w:r>
+        <w:t>; e</w:t>
+      </w:r>
+      <w:r>
+        <w:t>n otras palabras, la serie posee un movimiento bastante horizontal.</w:t>
+      </w:r>
+      <w:r>
+        <w:t xml:space="preserve"> Ejemplos de eso son las siguientes series generadas a partir de datos simulados de una distribución </w:t>
+      </w:r>
+      <w:r>
+        <w:t>$Poisson(\lambda=15)$</w:t>
+      </w:r>
+      <w:r>
+        <w:t>:</w:t>
+      </w:r>
+    </w:p>
+    <w:p>
+      <w:pPr>
+        <w:pStyle w:val="Prrafodelista"/>
+        <w:ind w:left="0"/>
+        <w:jc w:val="both"/>
+      </w:pPr>
+    </w:p>
+    <w:p>
+      <w:pPr>
+        <w:pStyle w:val="Prrafodelista"/>
+        <w:ind w:left="0"/>
+      </w:pPr>
+    </w:p>
+    <w:p>
+      <w:pPr>
+        <w:pStyle w:val="Prrafodelista"/>
+        <w:ind w:left="0"/>
+      </w:pPr>
+      <w:r>
+        <w:t>AQUÍ VAN LOS PRIMEROS DOS GAFICOS</w:t>
+      </w:r>
+    </w:p>
+    <w:p>
+      <w:pPr>
+        <w:pStyle w:val="Prrafodelista"/>
+        <w:ind w:left="0"/>
+      </w:pPr>
+    </w:p>
+    <w:p>
+      <w:pPr>
+        <w:pStyle w:val="Prrafodelista"/>
+        <w:ind w:left="0"/>
+        <w:jc w:val="both"/>
+      </w:pPr>
+      <w:r>
+        <w:t xml:space="preserve">En </w:t>
+      </w:r>
+      <w:r>
+        <w:t xml:space="preserve">casos como el anterior, o en los que la serie cronológica </w:t>
+      </w:r>
+      <w:r>
+        <w:t>muestre indicios de tendencia</w:t>
+      </w:r>
+      <w:r>
+        <w:t xml:space="preserve"> o patrones estacionales que </w:t>
+      </w:r>
+      <w:r>
+        <w:t>resulten en u</w:t>
+      </w:r>
+      <w:r>
+        <w:t>n conjunto de datos que no es estacionario por naturaleza</w:t>
+      </w:r>
+      <w:r>
+        <w:t xml:space="preserve">, </w:t>
+      </w:r>
+      <w:r>
+        <w:t>es necesario realizar transformaciones sobre los datos</w:t>
+      </w:r>
+      <w:r>
+        <w:t xml:space="preserve"> para hacer que la serie se vuelva estacionaria</w:t>
+      </w:r>
+      <w:r>
+        <w:t xml:space="preserve"> [</w:t>
+      </w:r>
+      <w:r>
+        <w:t>@</w:t>
+      </w:r>
+      <w:proofErr w:type="spellStart"/>
+      <w:r>
+        <w:t>diferenciacion</w:t>
+      </w:r>
+      <w:proofErr w:type="spellEnd"/>
+      <w:r>
+        <w:t>]</w:t>
+      </w:r>
+      <w:r>
+        <w:t>.</w:t>
+      </w:r>
+      <w:r>
+        <w:t xml:space="preserve"> Estas transformaciones</w:t>
+      </w:r>
+      <w:r>
+        <w:t xml:space="preserve"> hacen referencia al uso de logaritmos</w:t>
+      </w:r>
+      <w:r>
+        <w:t xml:space="preserve"> o alguna potencia que logre estabilizar la </w:t>
+      </w:r>
+      <w:r>
+        <w:t>variabilidad de la serie</w:t>
+      </w:r>
+      <w:r>
+        <w:t xml:space="preserve">. Los métodos más clásicos para identificar la no estacionariedad en una serie cronológica </w:t>
+      </w:r>
+      <w:r>
+        <w:t xml:space="preserve">son </w:t>
+      </w:r>
+      <w:r>
+        <w:t>las previamente mencionadas funciones</w:t>
+      </w:r>
+      <w:r>
+        <w:t xml:space="preserve"> de </w:t>
+      </w:r>
+      <w:r>
+        <w:t>autocorrelación y autocorrelación parcial</w:t>
+      </w:r>
+      <w:r>
+        <w:t xml:space="preserve">, las cuales </w:t>
+      </w:r>
+      <w:r>
+        <w:t xml:space="preserve">sirven de indicador acerca de </w:t>
+      </w:r>
+      <w:r>
+        <w:t>qué tan relacionadas están las observaciones unas de otras</w:t>
+      </w:r>
+      <w:r>
+        <w:t>.</w:t>
+      </w:r>
+      <w:r>
+        <w:t xml:space="preserve"> </w:t>
+      </w:r>
+    </w:p>
+    <w:p>
+      <w:pPr>
+        <w:pStyle w:val="Prrafodelista"/>
+        <w:ind w:left="0"/>
+      </w:pPr>
+    </w:p>
+    <w:p>
+      <w:pPr>
+        <w:pStyle w:val="Prrafodelista"/>
+        <w:ind w:left="0"/>
+      </w:pPr>
+    </w:p>
+    <w:p>
+      <w:pPr>
+        <w:pStyle w:val="Prrafodelista"/>
+        <w:ind w:left="0"/>
+        <w:rPr>
+          <w:lang w:val="en-US"/>
+        </w:rPr>
+      </w:pPr>
       <w:bookmarkStart w:id="0" w:name="_GoBack"/>
-      <w:r>
-        <w:t xml:space="preserve">El principal aporte </w:t>
-      </w:r>
-      <w:r>
-        <w:t>de est</w:t>
-      </w:r>
-      <w:r>
-        <w:t>e estudio es, por medio de un estudio de simulación, aportar evidencia</w:t>
-      </w:r>
-      <w:r>
-        <w:t xml:space="preserve"> </w:t>
-      </w:r>
-      <w:r>
-        <w:t xml:space="preserve">sobre cómo la </w:t>
-      </w:r>
-      <w:proofErr w:type="spellStart"/>
-      <w:r>
-        <w:t>sobreparametrización</w:t>
-      </w:r>
-      <w:proofErr w:type="spellEnd"/>
-      <w:r>
-        <w:t xml:space="preserve"> </w:t>
-      </w:r>
-      <w:r>
-        <w:t xml:space="preserve">puede representar una herramienta para </w:t>
-      </w:r>
-      <w:r>
-        <w:t>definir la especificación de un modelo ARIMA que genere pronósticos adecuados</w:t>
-      </w:r>
-      <w:r>
-        <w:t>, contrastando la calidad de estos con respecto a otros métodos similares</w:t>
-      </w:r>
-      <w:r>
-        <w:t xml:space="preserve">, como lo es la función </w:t>
-      </w:r>
-      <w:proofErr w:type="spellStart"/>
-      <w:proofErr w:type="gramStart"/>
-      <w:r>
-        <w:t>auto.arima</w:t>
-      </w:r>
-      <w:proofErr w:type="spellEnd"/>
-      <w:proofErr w:type="gramEnd"/>
-      <w:r>
-        <w:t>().</w:t>
-      </w:r>
-    </w:p>
-    <w:bookmarkEnd w:id="0"/>
-    <w:p>
-      <w:pPr>
-        <w:pStyle w:val="Prrafodelista"/>
-      </w:pPr>
-    </w:p>
-    <w:p>
-      <w:pPr>
-        <w:pStyle w:val="Prrafodelista"/>
-      </w:pPr>
+      <w:bookmarkEnd w:id="0"/>
+    </w:p>
+    <w:p>
+      <w:pPr>
+        <w:pStyle w:val="Prrafodelista"/>
+        <w:ind w:left="0"/>
+        <w:rPr>
+          <w:lang w:val="en-US"/>
+        </w:rPr>
+      </w:pPr>
+    </w:p>
+    <w:p>
+      <w:pPr>
+        <w:pStyle w:val="Prrafodelista"/>
+        <w:numPr>
+          <w:ilvl w:val="0"/>
+          <w:numId w:val="9"/>
+        </w:numPr>
+      </w:pPr>
+      <w:r>
+        <w:t>Modelos ARIMA no estacionales</w:t>
+      </w:r>
+    </w:p>
+    <w:p>
+      <w:pPr>
+        <w:pStyle w:val="Prrafodelista"/>
+        <w:numPr>
+          <w:ilvl w:val="0"/>
+          <w:numId w:val="9"/>
+        </w:numPr>
+      </w:pPr>
+      <w:r>
+        <w:t>Modelos ARIMA estacionales</w:t>
+      </w:r>
+    </w:p>
+    <w:p>
+      <w:pPr>
+        <w:pStyle w:val="Prrafodelista"/>
+        <w:numPr>
+          <w:ilvl w:val="0"/>
+          <w:numId w:val="9"/>
+        </w:numPr>
+      </w:pPr>
+      <w:r>
+        <w:t>Medidas de rendimiento</w:t>
+      </w:r>
+    </w:p>
+    <w:p>
+      <w:pPr>
+        <w:pStyle w:val="Prrafodelista"/>
+        <w:numPr>
+          <w:ilvl w:val="1"/>
+          <w:numId w:val="9"/>
+        </w:numPr>
+      </w:pPr>
+      <w:r>
+        <w:t>MAE</w:t>
+      </w:r>
+    </w:p>
+    <w:p>
+      <w:pPr>
+        <w:pStyle w:val="Prrafodelista"/>
+        <w:numPr>
+          <w:ilvl w:val="1"/>
+          <w:numId w:val="9"/>
+        </w:numPr>
+      </w:pPr>
+      <w:r>
+        <w:t>MAPE</w:t>
+      </w:r>
+    </w:p>
+    <w:p>
+      <w:pPr>
+        <w:pStyle w:val="Prrafodelista"/>
+        <w:numPr>
+          <w:ilvl w:val="1"/>
+          <w:numId w:val="9"/>
+        </w:numPr>
+      </w:pPr>
+      <w:r>
+        <w:t>RMSE</w:t>
+      </w:r>
+    </w:p>
+    <w:p>
+      <w:pPr>
+        <w:pStyle w:val="Prrafodelista"/>
+        <w:numPr>
+          <w:ilvl w:val="1"/>
+          <w:numId w:val="9"/>
+        </w:numPr>
+      </w:pPr>
+      <w:r>
+        <w:t>MASE</w:t>
+      </w:r>
+    </w:p>
+    <w:p>
+      <w:pPr>
+        <w:pStyle w:val="Prrafodelista"/>
+        <w:numPr>
+          <w:ilvl w:val="1"/>
+          <w:numId w:val="9"/>
+        </w:numPr>
+      </w:pPr>
+      <w:r>
+        <w:t>AIC</w:t>
+      </w:r>
+    </w:p>
+    <w:p>
+      <w:pPr>
+        <w:pStyle w:val="Prrafodelista"/>
+        <w:numPr>
+          <w:ilvl w:val="1"/>
+          <w:numId w:val="9"/>
+        </w:numPr>
+      </w:pPr>
+      <w:proofErr w:type="spellStart"/>
+      <w:r>
+        <w:t>AICc</w:t>
+      </w:r>
+      <w:proofErr w:type="spellEnd"/>
+    </w:p>
+    <w:p>
+      <w:pPr>
+        <w:pStyle w:val="Prrafodelista"/>
+        <w:numPr>
+          <w:ilvl w:val="1"/>
+          <w:numId w:val="9"/>
+        </w:numPr>
+      </w:pPr>
+      <w:r>
+        <w:t>BIC</w:t>
+      </w:r>
+    </w:p>
+    <w:p>
+      <w:pPr>
+        <w:pStyle w:val="Prrafodelista"/>
+        <w:numPr>
+          <w:ilvl w:val="0"/>
+          <w:numId w:val="9"/>
+        </w:numPr>
+      </w:pPr>
+      <w:r>
+        <w:t xml:space="preserve">Métodos de </w:t>
+      </w:r>
+      <w:r>
+        <w:t>consenso</w:t>
+      </w:r>
+      <w:r>
+        <w:t xml:space="preserve"> para las medidas de rendimiento</w:t>
+      </w:r>
+    </w:p>
+    <w:p>
+      <w:pPr>
+        <w:pStyle w:val="Prrafodelista"/>
+        <w:numPr>
+          <w:ilvl w:val="0"/>
+          <w:numId w:val="9"/>
+        </w:numPr>
+      </w:pPr>
+      <w:r>
+        <w:t>Pruebas basadas en la significancia estadística</w:t>
+      </w:r>
     </w:p>
     <w:sectPr>
       <w:pgSz w:w="12240" w:h="15840"/>
@@ -2660,7 +3632,7 @@
   <w:abstractNum w:abstractNumId="4" w15:restartNumberingAfterBreak="0">
     <w:nsid w:val="35AC3B3C"/>
     <w:multiLevelType w:val="hybridMultilevel"/>
-    <w:tmpl w:val="5F907B46"/>
+    <w:tmpl w:val="A6B03FFC"/>
     <w:lvl w:ilvl="0" w:tplc="080A0001">
       <w:start w:val="1"/>
       <w:numFmt w:val="bullet"/>
@@ -2771,6 +3743,92 @@
     </w:lvl>
   </w:abstractNum>
   <w:abstractNum w:abstractNumId="5" w15:restartNumberingAfterBreak="0">
+    <w:nsid w:val="52A664B6"/>
+    <w:multiLevelType w:val="hybridMultilevel"/>
+    <w:tmpl w:val="BD8067F0"/>
+    <w:lvl w:ilvl="0" w:tplc="080A000F">
+      <w:start w:val="1"/>
+      <w:numFmt w:val="decimal"/>
+      <w:lvlText w:val="%1."/>
+      <w:lvlJc w:val="left"/>
+      <w:pPr>
+        <w:ind w:left="1080" w:hanging="360"/>
+      </w:pPr>
+    </w:lvl>
+    <w:lvl w:ilvl="1" w:tplc="080A0019">
+      <w:start w:val="1"/>
+      <w:numFmt w:val="lowerLetter"/>
+      <w:lvlText w:val="%2."/>
+      <w:lvlJc w:val="left"/>
+      <w:pPr>
+        <w:ind w:left="1800" w:hanging="360"/>
+      </w:pPr>
+    </w:lvl>
+    <w:lvl w:ilvl="2" w:tplc="080A001B" w:tentative="1">
+      <w:start w:val="1"/>
+      <w:numFmt w:val="lowerRoman"/>
+      <w:lvlText w:val="%3."/>
+      <w:lvlJc w:val="right"/>
+      <w:pPr>
+        <w:ind w:left="2520" w:hanging="180"/>
+      </w:pPr>
+    </w:lvl>
+    <w:lvl w:ilvl="3" w:tplc="080A000F" w:tentative="1">
+      <w:start w:val="1"/>
+      <w:numFmt w:val="decimal"/>
+      <w:lvlText w:val="%4."/>
+      <w:lvlJc w:val="left"/>
+      <w:pPr>
+        <w:ind w:left="3240" w:hanging="360"/>
+      </w:pPr>
+    </w:lvl>
+    <w:lvl w:ilvl="4" w:tplc="080A0019" w:tentative="1">
+      <w:start w:val="1"/>
+      <w:numFmt w:val="lowerLetter"/>
+      <w:lvlText w:val="%5."/>
+      <w:lvlJc w:val="left"/>
+      <w:pPr>
+        <w:ind w:left="3960" w:hanging="360"/>
+      </w:pPr>
+    </w:lvl>
+    <w:lvl w:ilvl="5" w:tplc="080A001B" w:tentative="1">
+      <w:start w:val="1"/>
+      <w:numFmt w:val="lowerRoman"/>
+      <w:lvlText w:val="%6."/>
+      <w:lvlJc w:val="right"/>
+      <w:pPr>
+        <w:ind w:left="4680" w:hanging="180"/>
+      </w:pPr>
+    </w:lvl>
+    <w:lvl w:ilvl="6" w:tplc="080A000F" w:tentative="1">
+      <w:start w:val="1"/>
+      <w:numFmt w:val="decimal"/>
+      <w:lvlText w:val="%7."/>
+      <w:lvlJc w:val="left"/>
+      <w:pPr>
+        <w:ind w:left="5400" w:hanging="360"/>
+      </w:pPr>
+    </w:lvl>
+    <w:lvl w:ilvl="7" w:tplc="080A0019" w:tentative="1">
+      <w:start w:val="1"/>
+      <w:numFmt w:val="lowerLetter"/>
+      <w:lvlText w:val="%8."/>
+      <w:lvlJc w:val="left"/>
+      <w:pPr>
+        <w:ind w:left="6120" w:hanging="360"/>
+      </w:pPr>
+    </w:lvl>
+    <w:lvl w:ilvl="8" w:tplc="080A001B" w:tentative="1">
+      <w:start w:val="1"/>
+      <w:numFmt w:val="lowerRoman"/>
+      <w:lvlText w:val="%9."/>
+      <w:lvlJc w:val="right"/>
+      <w:pPr>
+        <w:ind w:left="6840" w:hanging="180"/>
+      </w:pPr>
+    </w:lvl>
+  </w:abstractNum>
+  <w:abstractNum w:abstractNumId="6" w15:restartNumberingAfterBreak="0">
     <w:nsid w:val="6190132E"/>
     <w:multiLevelType w:val="hybridMultilevel"/>
     <w:tmpl w:val="6428EF1A"/>
@@ -2859,7 +3917,7 @@
       </w:pPr>
     </w:lvl>
   </w:abstractNum>
-  <w:abstractNum w:abstractNumId="6" w15:restartNumberingAfterBreak="0">
+  <w:abstractNum w:abstractNumId="7" w15:restartNumberingAfterBreak="0">
     <w:nsid w:val="7392020E"/>
     <w:multiLevelType w:val="hybridMultilevel"/>
     <w:tmpl w:val="1C265F50"/>
@@ -2972,7 +4030,7 @@
       </w:rPr>
     </w:lvl>
   </w:abstractNum>
-  <w:abstractNum w:abstractNumId="7" w15:restartNumberingAfterBreak="0">
+  <w:abstractNum w:abstractNumId="8" w15:restartNumberingAfterBreak="0">
     <w:nsid w:val="7F9D07B7"/>
     <w:multiLevelType w:val="hybridMultilevel"/>
     <w:tmpl w:val="87BE15E8"/>
@@ -3086,10 +4144,10 @@
     </w:lvl>
   </w:abstractNum>
   <w:num w:numId="1">
-    <w:abstractNumId w:val="7"/>
+    <w:abstractNumId w:val="8"/>
   </w:num>
   <w:num w:numId="2">
-    <w:abstractNumId w:val="5"/>
+    <w:abstractNumId w:val="6"/>
   </w:num>
   <w:num w:numId="3">
     <w:abstractNumId w:val="3"/>
@@ -3104,10 +4162,13 @@
     <w:abstractNumId w:val="4"/>
   </w:num>
   <w:num w:numId="7">
-    <w:abstractNumId w:val="6"/>
+    <w:abstractNumId w:val="7"/>
   </w:num>
   <w:num w:numId="8">
     <w:abstractNumId w:val="0"/>
+  </w:num>
+  <w:num w:numId="9">
+    <w:abstractNumId w:val="5"/>
   </w:num>
 </w:numbering>
 </file>
@@ -3605,6 +4666,67 @@
       <w:color w:val="808080"/>
     </w:rPr>
   </w:style>
+  <w:style w:type="character" w:styleId="Hipervnculo">
+    <w:name w:val="Hyperlink"/>
+    <w:basedOn w:val="Fuentedeprrafopredeter"/>
+    <w:uiPriority w:val="99"/>
+    <w:semiHidden/>
+    <w:unhideWhenUsed/>
+    <w:rsid w:val="0014630D"/>
+    <w:rPr>
+      <w:color w:val="0000FF"/>
+      <w:u w:val="single"/>
+    </w:rPr>
+  </w:style>
+  <w:style w:type="character" w:styleId="nfasis">
+    <w:name w:val="Emphasis"/>
+    <w:basedOn w:val="Fuentedeprrafopredeter"/>
+    <w:uiPriority w:val="20"/>
+    <w:qFormat/>
+    <w:rsid w:val="00905404"/>
+    <w:rPr>
+      <w:i/>
+      <w:iCs/>
+    </w:rPr>
+  </w:style>
+  <w:style w:type="paragraph" w:styleId="NormalWeb">
+    <w:name w:val="Normal (Web)"/>
+    <w:basedOn w:val="Normal"/>
+    <w:uiPriority w:val="99"/>
+    <w:semiHidden/>
+    <w:unhideWhenUsed/>
+    <w:rsid w:val="00494C34"/>
+    <w:pPr>
+      <w:spacing w:before="100" w:beforeAutospacing="1" w:after="100" w:afterAutospacing="1" w:line="240" w:lineRule="auto"/>
+    </w:pPr>
+    <w:rPr>
+      <w:rFonts w:ascii="Times New Roman" w:eastAsia="Times New Roman" w:hAnsi="Times New Roman" w:cs="Times New Roman"/>
+      <w:sz w:val="24"/>
+      <w:szCs w:val="24"/>
+      <w:lang w:val="es-MX" w:eastAsia="es-MX"/>
+    </w:rPr>
+  </w:style>
+  <w:style w:type="character" w:customStyle="1" w:styleId="mjx-char">
+    <w:name w:val="mjx-char"/>
+    <w:basedOn w:val="Fuentedeprrafopredeter"/>
+    <w:rsid w:val="00494C34"/>
+  </w:style>
+  <w:style w:type="character" w:customStyle="1" w:styleId="mjxassistivemathml">
+    <w:name w:val="mjx_assistive_mathml"/>
+    <w:basedOn w:val="Fuentedeprrafopredeter"/>
+    <w:rsid w:val="00494C34"/>
+  </w:style>
+  <w:style w:type="character" w:styleId="Textoennegrita">
+    <w:name w:val="Strong"/>
+    <w:basedOn w:val="Fuentedeprrafopredeter"/>
+    <w:uiPriority w:val="22"/>
+    <w:qFormat/>
+    <w:rsid w:val="00494C34"/>
+    <w:rPr>
+      <w:b/>
+      <w:bCs/>
+    </w:rPr>
+  </w:style>
 </w:styles>
 </file>
 

</xml_diff>

<commit_message>
Avance en secciones de la propuesta de la comisión
</commit_message>
<xml_diff>
--- a/Borrador.docx
+++ b/Borrador.docx
@@ -240,10 +240,12 @@
         <w:t>`</w:t>
       </w:r>
       <w:proofErr w:type="spellStart"/>
+      <w:proofErr w:type="gramStart"/>
       <w:r>
         <w:t>auto.arima</w:t>
       </w:r>
       <w:proofErr w:type="spellEnd"/>
+      <w:proofErr w:type="gramEnd"/>
       <w:r>
         <w:t>()</w:t>
       </w:r>
@@ -288,8 +290,13 @@
         <w:t>ARIMA(</w:t>
       </w:r>
       <w:proofErr w:type="spellStart"/>
-      <w:r>
-        <w:t>p,d,q</w:t>
+      <w:proofErr w:type="gramStart"/>
+      <w:r>
+        <w:t>p,d</w:t>
+      </w:r>
+      <w:proofErr w:type="gramEnd"/>
+      <w:r>
+        <w:t>,q</w:t>
       </w:r>
       <w:proofErr w:type="spellEnd"/>
       <w:r>
@@ -364,7 +371,15 @@
         <w:t>seleccionando la mejor especificación con base en medidas de rendimiento</w:t>
       </w:r>
       <w:r>
-        <w:t xml:space="preserve"> MAE, RMSE, MAPE y MASE:  se  comparan todos los posibles términos definiendo una diferenciación adecuada para la serie y permutando hasta un máximo </w:t>
+        <w:t xml:space="preserve"> MAE, RMSE, MAPE y MASE:  </w:t>
+      </w:r>
+      <w:proofErr w:type="gramStart"/>
+      <w:r>
+        <w:t>se  comparan</w:t>
+      </w:r>
+      <w:proofErr w:type="gramEnd"/>
+      <w:r>
+        <w:t xml:space="preserve"> todos los posibles términos definiendo una diferenciación adecuada para la serie y permutando hasta un máximo </w:t>
       </w:r>
       <w:r>
         <w:t>determinado</w:t>
@@ -1156,11 +1171,19 @@
         <w:t xml:space="preserve"> es identificar el los parámetros del proceso ARIMA(</w:t>
       </w:r>
       <w:proofErr w:type="spellStart"/>
-      <w:r>
-        <w:rPr>
-          <w:rFonts w:ascii="Times New Roman" w:hAnsi="Times New Roman"/>
-        </w:rPr>
-        <w:t>p,d,q</w:t>
+      <w:proofErr w:type="gramStart"/>
+      <w:r>
+        <w:rPr>
+          <w:rFonts w:ascii="Times New Roman" w:hAnsi="Times New Roman"/>
+        </w:rPr>
+        <w:t>p,d</w:t>
+      </w:r>
+      <w:proofErr w:type="gramEnd"/>
+      <w:r>
+        <w:rPr>
+          <w:rFonts w:ascii="Times New Roman" w:hAnsi="Times New Roman"/>
+        </w:rPr>
+        <w:t>,q</w:t>
       </w:r>
       <w:proofErr w:type="spellEnd"/>
       <w:r>
@@ -1300,6 +1323,7 @@
         <w:t>[@</w:t>
       </w:r>
       <w:proofErr w:type="spellStart"/>
+      <w:proofErr w:type="gramStart"/>
       <w:r>
         <w:rPr>
           <w:rFonts w:ascii="Times New Roman" w:hAnsi="Times New Roman"/>
@@ -1307,6 +1331,7 @@
         <w:t>auto.arima</w:t>
       </w:r>
       <w:proofErr w:type="spellEnd"/>
+      <w:proofErr w:type="gramEnd"/>
       <w:r>
         <w:rPr>
           <w:rFonts w:ascii="Times New Roman" w:hAnsi="Times New Roman"/>
@@ -1650,6 +1675,7 @@
         <w:t>[@</w:t>
       </w:r>
       <w:proofErr w:type="spellStart"/>
+      <w:proofErr w:type="gramStart"/>
       <w:r>
         <w:rPr>
           <w:rFonts w:ascii="Times New Roman" w:hAnsi="Times New Roman" w:cs="Times New Roman"/>
@@ -1657,6 +1683,7 @@
         <w:t>auto.arima</w:t>
       </w:r>
       <w:proofErr w:type="spellEnd"/>
+      <w:proofErr w:type="gramEnd"/>
       <w:r>
         <w:rPr>
           <w:rFonts w:ascii="Times New Roman" w:hAnsi="Times New Roman" w:cs="Times New Roman"/>
@@ -1783,11 +1810,19 @@
         <w:t xml:space="preserve"> $ARIMA(</w:t>
       </w:r>
       <w:proofErr w:type="spellStart"/>
+      <w:proofErr w:type="gramStart"/>
       <w:r>
         <w:rPr>
           <w:rFonts w:ascii="Times New Roman" w:hAnsi="Times New Roman" w:cs="Times New Roman"/>
         </w:rPr>
-        <w:t>p,d,q</w:t>
+        <w:t>p,d</w:t>
+      </w:r>
+      <w:proofErr w:type="gramEnd"/>
+      <w:r>
+        <w:rPr>
+          <w:rFonts w:ascii="Times New Roman" w:hAnsi="Times New Roman" w:cs="Times New Roman"/>
+        </w:rPr>
+        <w:t>,q</w:t>
       </w:r>
       <w:proofErr w:type="spellEnd"/>
       <w:r>
@@ -2184,10 +2219,12 @@
         <w:t xml:space="preserve">, como lo es la función </w:t>
       </w:r>
       <w:proofErr w:type="spellStart"/>
+      <w:proofErr w:type="gramStart"/>
       <w:r>
         <w:t>auto.arima</w:t>
       </w:r>
       <w:proofErr w:type="spellEnd"/>
+      <w:proofErr w:type="gramEnd"/>
       <w:r>
         <w:t>().</w:t>
       </w:r>
@@ -2309,7 +2346,15 @@
         <w:t>.</w:t>
       </w:r>
       <w:r>
-        <w:t xml:space="preserve"> El nombre ARIMA es la abreviatura inglesa  para </w:t>
+        <w:t xml:space="preserve"> El nombre ARIMA es la abreviatura </w:t>
+      </w:r>
+      <w:proofErr w:type="gramStart"/>
+      <w:r>
+        <w:t>inglesa  para</w:t>
+      </w:r>
+      <w:proofErr w:type="gramEnd"/>
+      <w:r>
+        <w:t xml:space="preserve"> </w:t>
       </w:r>
       <w:r>
         <w:t>*</w:t>
@@ -2435,13 +2480,7 @@
         <w:t>identificar el proceso que describa de manera adecuada el comportamiento de una serie cronológica</w:t>
       </w:r>
       <w:r>
-        <w:t xml:space="preserve"> [@</w:t>
-      </w:r>
-      <w:r>
-        <w:t>oscarh-3</w:t>
-      </w:r>
-      <w:r>
-        <w:t>]</w:t>
+        <w:t xml:space="preserve"> [@oscarh-3]</w:t>
       </w:r>
       <w:r>
         <w:t>.</w:t>
@@ -2568,7 +2607,15 @@
         <w:jc w:val="both"/>
       </w:pPr>
       <w:r>
-        <w:t>y_t=c+\phi_1y_{t-1}+\phi_2y_{t-2}+\cdots+\phi_py_{t-p}+\epsilon_t</w:t>
+        <w:t>y_t=c+\phi_1y_{t-</w:t>
+      </w:r>
+      <w:proofErr w:type="gramStart"/>
+      <w:r>
+        <w:t>1}+</w:t>
+      </w:r>
+      <w:proofErr w:type="gramEnd"/>
+      <w:r>
+        <w:t>\phi_2y_{t-2}+\cdots+\phi_py_{t-p}+\epsilon_t</w:t>
       </w:r>
     </w:p>
     <w:p>
@@ -2631,11 +2678,16 @@
         <w:t xml:space="preserve"> $\phi$ va acompañado por su correspondiente rezago $</w:t>
       </w:r>
       <w:r>
-        <w:t>y_{t-p}</w:t>
+        <w:t>y_{t-</w:t>
+      </w:r>
+      <w:proofErr w:type="gramStart"/>
+      <w:r>
+        <w:t>p}</w:t>
       </w:r>
       <w:r>
         <w:t>$</w:t>
       </w:r>
+      <w:proofErr w:type="gramEnd"/>
       <w:r>
         <w:t>.</w:t>
       </w:r>
@@ -2712,7 +2764,15 @@
         <w:jc w:val="both"/>
       </w:pPr>
       <w:r>
-        <w:t>y_t=c+\epsilon_t+\theta_1\epsilon_{t-1}+\theta_2\epsilon_{t-2}+\cdots+\theta_q\epsilon_{t-q}</w:t>
+        <w:t>y_t=c+\epsilon_t+\theta_1\epsilon_{t-</w:t>
+      </w:r>
+      <w:proofErr w:type="gramStart"/>
+      <w:r>
+        <w:t>1}+</w:t>
+      </w:r>
+      <w:proofErr w:type="gramEnd"/>
+      <w:r>
+        <w:t>\theta_2\epsilon_{t-2}+\cdots+\theta_q\epsilon_{t-q}</w:t>
       </w:r>
     </w:p>
     <w:p>
@@ -2754,7 +2814,7 @@
         <w:ind w:left="0"/>
         <w:jc w:val="both"/>
         <w:rPr>
-          <w:lang w:val="en-US"/>
+          <w:lang w:val="es-MX"/>
         </w:rPr>
       </w:pPr>
     </w:p>
@@ -2776,13 +2836,7 @@
       </w:r>
       <w:proofErr w:type="spellEnd"/>
       <w:r>
-        <w:t xml:space="preserve">$ representa </w:t>
-      </w:r>
-      <w:r>
-        <w:t xml:space="preserve">nuevamente el </w:t>
-      </w:r>
-      <w:r>
-        <w:t>ruido blanco</w:t>
+        <w:t>$ representa nuevamente el ruido blanco</w:t>
       </w:r>
       <w:r>
         <w:t xml:space="preserve">. La ecuación anterior representa un </w:t>
@@ -2805,13 +2859,21 @@
         <w:t>_{</w:t>
       </w:r>
       <w:r>
-        <w:t>t-q</w:t>
+        <w:t>t-</w:t>
+      </w:r>
+      <w:proofErr w:type="gramStart"/>
+      <w:r>
+        <w:t>q</w:t>
       </w:r>
       <w:r>
         <w:t>}</w:t>
       </w:r>
       <w:r>
-        <w:t xml:space="preserve">$ </w:t>
+        <w:t>$</w:t>
+      </w:r>
+      <w:proofErr w:type="gramEnd"/>
+      <w:r>
+        <w:t xml:space="preserve"> </w:t>
       </w:r>
       <w:r>
         <w:t>se entiende como</w:t>
@@ -2899,14 +2961,14 @@
         <w:t>n otras palabras, la serie posee un movimiento bastante horizontal.</w:t>
       </w:r>
       <w:r>
-        <w:t xml:space="preserve"> Ejemplos de eso son las siguientes series generadas a partir de datos simulados de una distribución </w:t>
-      </w:r>
-      <w:r>
-        <w:t>$Poisson(\lambda=15)$</w:t>
-      </w:r>
-      <w:r>
-        <w:t>:</w:t>
-      </w:r>
+        <w:t xml:space="preserve"> </w:t>
+      </w:r>
+    </w:p>
+    <w:p>
+      <w:pPr>
+        <w:pStyle w:val="Prrafodelista"/>
+        <w:ind w:left="0"/>
+      </w:pPr>
     </w:p>
     <w:p>
       <w:pPr>
@@ -2914,27 +2976,110 @@
         <w:ind w:left="0"/>
         <w:jc w:val="both"/>
       </w:pPr>
-    </w:p>
-    <w:p>
-      <w:pPr>
-        <w:pStyle w:val="Prrafodelista"/>
-        <w:ind w:left="0"/>
-      </w:pPr>
-    </w:p>
-    <w:p>
-      <w:pPr>
-        <w:pStyle w:val="Prrafodelista"/>
-        <w:ind w:left="0"/>
-      </w:pPr>
-      <w:r>
-        <w:t>AQUÍ VAN LOS PRIMEROS DOS GAFICOS</w:t>
-      </w:r>
-    </w:p>
-    <w:p>
-      <w:pPr>
-        <w:pStyle w:val="Prrafodelista"/>
-        <w:ind w:left="0"/>
-      </w:pPr>
+      <w:r>
+        <w:t>C</w:t>
+      </w:r>
+      <w:r>
+        <w:t>u</w:t>
+      </w:r>
+      <w:r>
+        <w:t>ando</w:t>
+      </w:r>
+      <w:r>
+        <w:t xml:space="preserve"> la serie cronológica </w:t>
+      </w:r>
+      <w:r>
+        <w:t>muestre indicios de tendencia</w:t>
+      </w:r>
+      <w:r>
+        <w:t xml:space="preserve"> o patrones estacionales que </w:t>
+      </w:r>
+      <w:r>
+        <w:t>resulten en u</w:t>
+      </w:r>
+      <w:r>
+        <w:t>n conjunto de datos que no es estacionario por naturaleza</w:t>
+      </w:r>
+      <w:r>
+        <w:t xml:space="preserve">, </w:t>
+      </w:r>
+      <w:r>
+        <w:t>es necesario realizar transformaciones sobre los datos</w:t>
+      </w:r>
+      <w:r>
+        <w:t xml:space="preserve"> para hacer que la serie se vuelva estacionaria</w:t>
+      </w:r>
+      <w:r>
+        <w:t xml:space="preserve"> [</w:t>
+      </w:r>
+      <w:r>
+        <w:t>@</w:t>
+      </w:r>
+      <w:proofErr w:type="spellStart"/>
+      <w:r>
+        <w:t>diferenciacion</w:t>
+      </w:r>
+      <w:proofErr w:type="spellEnd"/>
+      <w:r>
+        <w:t>]</w:t>
+      </w:r>
+      <w:r>
+        <w:t>.</w:t>
+      </w:r>
+      <w:r>
+        <w:t xml:space="preserve"> Estas transformaciones</w:t>
+      </w:r>
+      <w:r>
+        <w:t xml:space="preserve"> hacen referencia al uso de logaritmos</w:t>
+      </w:r>
+      <w:r>
+        <w:t xml:space="preserve"> o alguna potencia que logre estabilizar la </w:t>
+      </w:r>
+      <w:r>
+        <w:t>variabilidad de la serie</w:t>
+      </w:r>
+      <w:r>
+        <w:t xml:space="preserve">. Los métodos más clásicos para identificar la no estacionariedad en una serie cronológica </w:t>
+      </w:r>
+      <w:r>
+        <w:t xml:space="preserve">son </w:t>
+      </w:r>
+      <w:r>
+        <w:t>las previamente mencionadas funciones</w:t>
+      </w:r>
+      <w:r>
+        <w:t xml:space="preserve"> de </w:t>
+      </w:r>
+      <w:r>
+        <w:t>autocorrelación y autocorrelación parcial</w:t>
+      </w:r>
+      <w:r>
+        <w:t xml:space="preserve">, las cuales </w:t>
+      </w:r>
+      <w:r>
+        <w:t xml:space="preserve">sirven de indicador acerca de </w:t>
+      </w:r>
+      <w:r>
+        <w:t>qué tan relacionadas están las observaciones unas de otras</w:t>
+      </w:r>
+      <w:r>
+        <w:t>.</w:t>
+      </w:r>
+      <w:r>
+        <w:t xml:space="preserve"> </w:t>
+      </w:r>
+      <w:r>
+        <w:t>Estas funciones</w:t>
+      </w:r>
+      <w:r>
+        <w:t xml:space="preserve"> ofrecen indicios sobre el orden de</w:t>
+      </w:r>
+      <w:r>
+        <w:t xml:space="preserve"> los términos previamente menciona</w:t>
+      </w:r>
+      <w:r>
+        <w:t>dos **AR** y **MA**.</w:t>
+      </w:r>
     </w:p>
     <w:p>
       <w:pPr>
@@ -2942,122 +3087,544 @@
         <w:ind w:left="0"/>
         <w:jc w:val="both"/>
       </w:pPr>
-      <w:r>
-        <w:t xml:space="preserve">En </w:t>
-      </w:r>
-      <w:r>
-        <w:t xml:space="preserve">casos como el anterior, o en los que la serie cronológica </w:t>
-      </w:r>
-      <w:r>
-        <w:t>muestre indicios de tendencia</w:t>
-      </w:r>
-      <w:r>
-        <w:t xml:space="preserve"> o patrones estacionales que </w:t>
-      </w:r>
-      <w:r>
-        <w:t>resulten en u</w:t>
-      </w:r>
-      <w:r>
-        <w:t>n conjunto de datos que no es estacionario por naturaleza</w:t>
-      </w:r>
-      <w:r>
-        <w:t xml:space="preserve">, </w:t>
-      </w:r>
-      <w:r>
-        <w:t>es necesario realizar transformaciones sobre los datos</w:t>
-      </w:r>
-      <w:r>
-        <w:t xml:space="preserve"> para hacer que la serie se vuelva estacionaria</w:t>
-      </w:r>
-      <w:r>
-        <w:t xml:space="preserve"> [</w:t>
-      </w:r>
-      <w:r>
-        <w:t>@</w:t>
-      </w:r>
-      <w:proofErr w:type="spellStart"/>
-      <w:r>
-        <w:t>diferenciacion</w:t>
+    </w:p>
+    <w:p>
+      <w:pPr>
+        <w:pStyle w:val="Prrafodelista"/>
+        <w:ind w:left="0"/>
+        <w:jc w:val="both"/>
+      </w:pPr>
+      <w:r>
+        <w:t>**</w:t>
+      </w:r>
+      <w:r>
+        <w:t>Función de autocorrelación</w:t>
+      </w:r>
+      <w:r>
+        <w:t>**</w:t>
+      </w:r>
+    </w:p>
+    <w:p>
+      <w:pPr>
+        <w:pStyle w:val="Prrafodelista"/>
+        <w:ind w:left="0"/>
+        <w:jc w:val="both"/>
+      </w:pPr>
+    </w:p>
+    <w:p>
+      <w:pPr>
+        <w:pStyle w:val="Prrafodelista"/>
+        <w:ind w:left="0"/>
+        <w:jc w:val="both"/>
+      </w:pPr>
+      <w:r>
+        <w:t xml:space="preserve">Para medir la relación lineal entre dos variables cuantitativas, es común utilizar el coeficiente de correlación </w:t>
+      </w:r>
+      <w:r>
+        <w:t>$</w:t>
+      </w:r>
+      <w:proofErr w:type="spellStart"/>
+      <w:r>
+        <w:t>r$</w:t>
+      </w:r>
+      <w:proofErr w:type="spellEnd"/>
+      <w:r>
+        <w:t xml:space="preserve"> </w:t>
+      </w:r>
+      <w:r>
+        <w:t xml:space="preserve">de Pearson </w:t>
+      </w:r>
+      <w:r>
+        <w:t>[@</w:t>
+      </w:r>
+      <w:proofErr w:type="spellStart"/>
+      <w:r>
+        <w:t>pearson</w:t>
       </w:r>
       <w:proofErr w:type="spellEnd"/>
       <w:r>
         <w:t>]</w:t>
       </w:r>
       <w:r>
+        <w:t xml:space="preserve">, el cual se define para dos </w:t>
+      </w:r>
+      <w:r>
+        <w:t>variables $X$ e $Y$ como sigue:</w:t>
+      </w:r>
+    </w:p>
+    <w:p>
+      <w:pPr>
+        <w:pStyle w:val="Prrafodelista"/>
+        <w:ind w:left="0"/>
+        <w:jc w:val="both"/>
+      </w:pPr>
+    </w:p>
+    <w:p>
+      <w:pPr>
+        <w:jc w:val="both"/>
+      </w:pPr>
+      <w:r>
+        <w:t>\</w:t>
+      </w:r>
+      <w:proofErr w:type="spellStart"/>
+      <w:r>
+        <w:t>begin</w:t>
+      </w:r>
+      <w:proofErr w:type="spellEnd"/>
+      <w:r>
+        <w:t>{</w:t>
+      </w:r>
+      <w:proofErr w:type="spellStart"/>
+      <w:r>
+        <w:t>equation</w:t>
+      </w:r>
+      <w:proofErr w:type="spellEnd"/>
+      <w:r>
+        <w:t>}</w:t>
+      </w:r>
+    </w:p>
+    <w:p>
+      <w:pPr>
+        <w:pStyle w:val="Prrafodelista"/>
+        <w:ind w:left="0"/>
+        <w:jc w:val="both"/>
+      </w:pPr>
+      <w:r>
+        <w:t>r</w:t>
+      </w:r>
+      <w:r>
+        <w:t>_{X</w:t>
+      </w:r>
+      <w:r>
+        <w:t>,Y</w:t>
+      </w:r>
+      <w:r>
+        <w:t>}</w:t>
+      </w:r>
+      <w:r>
+        <w:t>=\frac{E(XY)}{\</w:t>
+      </w:r>
+      <w:proofErr w:type="spellStart"/>
+      <w:r>
+        <w:t>sigma_X</w:t>
+      </w:r>
+      <w:proofErr w:type="spellEnd"/>
+      <w:r>
+        <w:t xml:space="preserve"> \</w:t>
+      </w:r>
+      <w:proofErr w:type="spellStart"/>
+      <w:r>
+        <w:t>sigma_Y</w:t>
+      </w:r>
+      <w:proofErr w:type="spellEnd"/>
+      <w:r>
+        <w:t>} = \frac{\sum_{i=1}^n \</w:t>
+      </w:r>
+      <w:proofErr w:type="spellStart"/>
+      <w:r>
+        <w:t>left</w:t>
+      </w:r>
+      <w:proofErr w:type="spellEnd"/>
+      <w:r>
+        <w:t>(</w:t>
+      </w:r>
+      <w:proofErr w:type="spellStart"/>
+      <w:r>
+        <w:t>X_i</w:t>
+      </w:r>
+      <w:proofErr w:type="spellEnd"/>
+      <w:r>
+        <w:t>- \bar X\</w:t>
+      </w:r>
+      <w:proofErr w:type="spellStart"/>
+      <w:r>
+        <w:t>right</w:t>
+      </w:r>
+      <w:proofErr w:type="spellEnd"/>
+      <w:r>
+        <w:t>) \</w:t>
+      </w:r>
+      <w:proofErr w:type="spellStart"/>
+      <w:r>
+        <w:t>left</w:t>
+      </w:r>
+      <w:proofErr w:type="spellEnd"/>
+      <w:r>
+        <w:t>(</w:t>
+      </w:r>
+      <w:proofErr w:type="spellStart"/>
+      <w:r>
+        <w:t>Y_i</w:t>
+      </w:r>
+      <w:proofErr w:type="spellEnd"/>
+      <w:r>
+        <w:t>- \bar Y\</w:t>
+      </w:r>
+      <w:proofErr w:type="spellStart"/>
+      <w:r>
+        <w:t>right</w:t>
+      </w:r>
+      <w:proofErr w:type="spellEnd"/>
+      <w:r>
+        <w:t>)}{\</w:t>
+      </w:r>
+      <w:proofErr w:type="spellStart"/>
+      <w:r>
+        <w:t>sqrt</w:t>
+      </w:r>
+      <w:proofErr w:type="spellEnd"/>
+      <w:r>
+        <w:t>{\sum_{i=1}^n \</w:t>
+      </w:r>
+      <w:proofErr w:type="spellStart"/>
+      <w:r>
+        <w:t>left</w:t>
+      </w:r>
+      <w:proofErr w:type="spellEnd"/>
+      <w:r>
+        <w:t>(</w:t>
+      </w:r>
+      <w:proofErr w:type="spellStart"/>
+      <w:r>
+        <w:t>X_i</w:t>
+      </w:r>
+      <w:proofErr w:type="spellEnd"/>
+      <w:r>
+        <w:t>- \bar X\</w:t>
+      </w:r>
+      <w:proofErr w:type="spellStart"/>
+      <w:r>
+        <w:t>right</w:t>
+      </w:r>
+      <w:proofErr w:type="spellEnd"/>
+      <w:r>
+        <w:t>)^2 \sum_{i=1}^n \</w:t>
+      </w:r>
+      <w:proofErr w:type="spellStart"/>
+      <w:r>
+        <w:t>left</w:t>
+      </w:r>
+      <w:proofErr w:type="spellEnd"/>
+      <w:r>
+        <w:t>(</w:t>
+      </w:r>
+      <w:proofErr w:type="spellStart"/>
+      <w:r>
+        <w:t>Y_i</w:t>
+      </w:r>
+      <w:proofErr w:type="spellEnd"/>
+      <w:r>
+        <w:t>- \bar Y\</w:t>
+      </w:r>
+      <w:proofErr w:type="spellStart"/>
+      <w:r>
+        <w:t>right</w:t>
+      </w:r>
+      <w:proofErr w:type="spellEnd"/>
+      <w:r>
+        <w:t>)^2}}</w:t>
+      </w:r>
+    </w:p>
+    <w:p>
+      <w:pPr>
+        <w:pStyle w:val="Prrafodelista"/>
+        <w:ind w:left="0"/>
+        <w:jc w:val="both"/>
+      </w:pPr>
+    </w:p>
+    <w:p>
+      <w:pPr>
+        <w:pStyle w:val="Prrafodelista"/>
+        <w:ind w:left="0"/>
+        <w:jc w:val="both"/>
+      </w:pPr>
+      <w:r>
+        <w:t>\</w:t>
+      </w:r>
+      <w:proofErr w:type="spellStart"/>
+      <w:r>
+        <w:t>end</w:t>
+      </w:r>
+      <w:proofErr w:type="spellEnd"/>
+      <w:r>
+        <w:t>{</w:t>
+      </w:r>
+      <w:proofErr w:type="spellStart"/>
+      <w:r>
+        <w:t>equation</w:t>
+      </w:r>
+      <w:proofErr w:type="spellEnd"/>
+      <w:r>
+        <w:t>}</w:t>
+      </w:r>
+    </w:p>
+    <w:p>
+      <w:pPr>
+        <w:pStyle w:val="Prrafodelista"/>
+        <w:ind w:left="0"/>
+        <w:jc w:val="both"/>
+      </w:pPr>
+    </w:p>
+    <w:p>
+      <w:pPr>
+        <w:pStyle w:val="Prrafodelista"/>
+        <w:ind w:left="0"/>
+      </w:pPr>
+    </w:p>
+    <w:p>
+      <w:pPr>
+        <w:pStyle w:val="Prrafodelista"/>
+        <w:ind w:left="0"/>
+      </w:pPr>
+      <w:r>
+        <w:t>Este mismo concepto puede aplicarse a las series cronoló</w:t>
+      </w:r>
+      <w:r>
+        <w:t>gicas</w:t>
+      </w:r>
+      <w:r>
+        <w:t xml:space="preserve"> para comparar</w:t>
+      </w:r>
+      <w:r>
+        <w:t xml:space="preserve"> el valor de </w:t>
+      </w:r>
+      <w:r>
+        <w:t>la misma en el tiempo $t$, con su valor en el tiempo $t-1$, es decir, se compara</w:t>
+      </w:r>
+      <w:r>
+        <w:t>n las observaciones consecutivas</w:t>
+      </w:r>
+      <w:r>
+        <w:t xml:space="preserve"> $</w:t>
+      </w:r>
+      <w:proofErr w:type="spellStart"/>
+      <w:r>
+        <w:t>Y_t</w:t>
+      </w:r>
+      <w:proofErr w:type="spellEnd"/>
+      <w:r>
+        <w:t>$ con $Y_{t-</w:t>
+      </w:r>
+      <w:proofErr w:type="gramStart"/>
+      <w:r>
+        <w:t>1}$</w:t>
+      </w:r>
+      <w:proofErr w:type="gramEnd"/>
+      <w:r>
+        <w:t xml:space="preserve">. Esto también es aplicable a no solo </w:t>
+      </w:r>
+      <w:r>
+        <w:t>una observación rezagada $(Y_{t-1</w:t>
+      </w:r>
+      <w:proofErr w:type="gramStart"/>
+      <w:r>
+        <w:t>})$</w:t>
+      </w:r>
+      <w:proofErr w:type="gramEnd"/>
+      <w:r>
+        <w:t xml:space="preserve">, sino también con múltiples rezagos </w:t>
+      </w:r>
+      <w:r>
+        <w:t>$(Y_{t-</w:t>
+      </w:r>
+      <w:r>
+        <w:t>2</w:t>
+      </w:r>
+      <w:r>
+        <w:t>})$,</w:t>
+      </w:r>
+      <w:r>
+        <w:t xml:space="preserve"> </w:t>
+      </w:r>
+      <w:r>
+        <w:t>$(Y_{t-</w:t>
+      </w:r>
+      <w:r>
+        <w:t>3</w:t>
+      </w:r>
+      <w:r>
+        <w:t>})$,</w:t>
+      </w:r>
+      <w:r>
+        <w:t xml:space="preserve"> …,</w:t>
+      </w:r>
+      <w:r>
+        <w:t xml:space="preserve"> </w:t>
+      </w:r>
+      <w:r>
+        <w:t>$(Y_{t-</w:t>
+      </w:r>
+      <w:r>
+        <w:t>n</w:t>
+      </w:r>
+      <w:r>
+        <w:t>})$</w:t>
+      </w:r>
+      <w:r>
         <w:t>.</w:t>
       </w:r>
       <w:r>
-        <w:t xml:space="preserve"> Estas transformaciones</w:t>
-      </w:r>
-      <w:r>
-        <w:t xml:space="preserve"> hacen referencia al uso de logaritmos</w:t>
-      </w:r>
-      <w:r>
-        <w:t xml:space="preserve"> o alguna potencia que logre estabilizar la </w:t>
-      </w:r>
-      <w:r>
-        <w:t>variabilidad de la serie</w:t>
-      </w:r>
-      <w:r>
-        <w:t xml:space="preserve">. Los métodos más clásicos para identificar la no estacionariedad en una serie cronológica </w:t>
-      </w:r>
-      <w:r>
-        <w:t xml:space="preserve">son </w:t>
-      </w:r>
-      <w:r>
-        <w:t>las previamente mencionadas funciones</w:t>
-      </w:r>
-      <w:r>
-        <w:t xml:space="preserve"> de </w:t>
-      </w:r>
-      <w:r>
-        <w:t>autocorrelación y autocorrelación parcial</w:t>
-      </w:r>
-      <w:r>
-        <w:t xml:space="preserve">, las cuales </w:t>
-      </w:r>
-      <w:r>
-        <w:t xml:space="preserve">sirven de indicador acerca de </w:t>
-      </w:r>
-      <w:r>
-        <w:t>qué tan relacionadas están las observaciones unas de otras</w:t>
+        <w:t xml:space="preserve"> Para esto se hace uso de</w:t>
+      </w:r>
+      <w:r>
+        <w:t>l coeficiente de autocorrelación</w:t>
       </w:r>
       <w:r>
         <w:t>.</w:t>
       </w:r>
+    </w:p>
+    <w:p>
+      <w:pPr>
+        <w:pStyle w:val="Prrafodelista"/>
+        <w:ind w:left="0"/>
+      </w:pPr>
+    </w:p>
+    <w:p>
+      <w:pPr>
+        <w:pStyle w:val="Prrafodelista"/>
+        <w:ind w:left="0"/>
+      </w:pPr>
+      <w:r>
+        <w:t xml:space="preserve">El coeficiente de autocorrelación </w:t>
+      </w:r>
+      <w:r>
+        <w:t xml:space="preserve">recibe </w:t>
+      </w:r>
+      <w:r>
+        <w:t>su nombre debido a que se utiliza</w:t>
+      </w:r>
+      <w:r>
+        <w:t xml:space="preserve"> el coeficiente de correlación para pares de observaciones </w:t>
+      </w:r>
+      <w:r>
+        <w:t>$r</w:t>
+      </w:r>
+      <w:proofErr w:type="gramStart"/>
+      <w:r>
+        <w:t>_{</w:t>
+      </w:r>
+      <w:proofErr w:type="spellStart"/>
+      <w:proofErr w:type="gramEnd"/>
+      <w:r>
+        <w:t>Y_</w:t>
+      </w:r>
+      <w:r>
+        <w:t>t</w:t>
+      </w:r>
+      <w:proofErr w:type="spellEnd"/>
+      <w:r>
+        <w:t>, Y_{t-1}</w:t>
+      </w:r>
+      <w:r>
+        <w:t>}$</w:t>
+      </w:r>
       <w:r>
         <w:t xml:space="preserve"> </w:t>
       </w:r>
-    </w:p>
-    <w:p>
-      <w:pPr>
-        <w:pStyle w:val="Prrafodelista"/>
-        <w:ind w:left="0"/>
-      </w:pPr>
-    </w:p>
-    <w:p>
-      <w:pPr>
-        <w:pStyle w:val="Prrafodelista"/>
-        <w:ind w:left="0"/>
-      </w:pPr>
-    </w:p>
-    <w:p>
-      <w:pPr>
-        <w:pStyle w:val="Prrafodelista"/>
-        <w:ind w:left="0"/>
-        <w:rPr>
-          <w:lang w:val="en-US"/>
-        </w:rPr>
-      </w:pPr>
-      <w:bookmarkStart w:id="0" w:name="_GoBack"/>
-      <w:bookmarkEnd w:id="0"/>
-    </w:p>
-    <w:p>
-      <w:pPr>
-        <w:pStyle w:val="Prrafodelista"/>
-        <w:ind w:left="0"/>
-        <w:rPr>
-          <w:lang w:val="en-US"/>
+      <w:r>
+        <w:t>de la serie cronoló</w:t>
+      </w:r>
+      <w:r>
+        <w:t>gica</w:t>
+      </w:r>
+      <w:r>
+        <w:t>.</w:t>
+      </w:r>
+      <w:r>
+        <w:t xml:space="preserve"> Al conjunto de </w:t>
+      </w:r>
+      <w:r>
+        <w:t>todas las autocorrelaciones se le llama función de autocorrelación.</w:t>
+      </w:r>
+    </w:p>
+    <w:p>
+      <w:pPr>
+        <w:pStyle w:val="Prrafodelista"/>
+        <w:ind w:left="0"/>
+      </w:pPr>
+    </w:p>
+    <w:p>
+      <w:pPr>
+        <w:pStyle w:val="Prrafodelista"/>
+        <w:ind w:left="0"/>
+      </w:pPr>
+      <w:r>
+        <w:t>**Función de autocorrelación parcial**</w:t>
+      </w:r>
+    </w:p>
+    <w:p>
+      <w:pPr>
+        <w:pStyle w:val="Prrafodelista"/>
+        <w:ind w:left="0"/>
+      </w:pPr>
+    </w:p>
+    <w:p>
+      <w:pPr>
+        <w:pStyle w:val="Prrafodelista"/>
+        <w:ind w:left="0"/>
+      </w:pPr>
+      <w:r>
+        <w:lastRenderedPageBreak/>
+        <w:t>La función de autocorrelación parcial busca medir la a</w:t>
+      </w:r>
+      <w:r>
+        <w:t>sociación lineal</w:t>
+      </w:r>
+      <w:r>
+        <w:t xml:space="preserve"> entre las observaciones $</w:t>
+      </w:r>
+      <w:proofErr w:type="spellStart"/>
+      <w:r>
+        <w:t>Y_t</w:t>
+      </w:r>
+      <w:proofErr w:type="spellEnd"/>
+      <w:r>
+        <w:t>$ y $Y_</w:t>
+      </w:r>
+      <w:r>
+        <w:t>{t-</w:t>
+      </w:r>
+      <w:proofErr w:type="gramStart"/>
+      <w:r>
+        <w:t>k}$</w:t>
+      </w:r>
+      <w:proofErr w:type="gramEnd"/>
+      <w:r>
+        <w:t xml:space="preserve">, descartando los efectos </w:t>
+      </w:r>
+      <w:r>
+        <w:t xml:space="preserve">de los rezagos </w:t>
+      </w:r>
+      <w:r>
+        <w:t>$</w:t>
+      </w:r>
+      <w:r>
+        <w:t>1,2,</w:t>
+      </w:r>
+      <w:r>
+        <w:t xml:space="preserve"> \</w:t>
+      </w:r>
+      <w:proofErr w:type="spellStart"/>
+      <w:r>
+        <w:t>cdots</w:t>
+      </w:r>
+      <w:proofErr w:type="spellEnd"/>
+      <w:r>
+        <w:t xml:space="preserve"> </w:t>
+      </w:r>
+      <w:r>
+        <w:t>,k</w:t>
+      </w:r>
+      <w:r>
+        <w:t>-1$</w:t>
+      </w:r>
+    </w:p>
+    <w:p>
+      <w:pPr>
+        <w:pStyle w:val="Prrafodelista"/>
+        <w:ind w:left="0"/>
+        <w:rPr>
+          <w:lang w:val="es-MX"/>
         </w:rPr>
       </w:pPr>
     </w:p>
@@ -3076,6 +3643,215 @@
     <w:p>
       <w:pPr>
         <w:pStyle w:val="Prrafodelista"/>
+        <w:ind w:left="0"/>
+      </w:pPr>
+    </w:p>
+    <w:p>
+      <w:pPr>
+        <w:pStyle w:val="Prrafodelista"/>
+        <w:ind w:left="0"/>
+      </w:pPr>
+      <w:r>
+        <w:t xml:space="preserve">Como se mencionó anteriormente, los modelos ARIMA </w:t>
+      </w:r>
+      <w:r>
+        <w:t>aplicados a una serie cronológica $</w:t>
+      </w:r>
+      <w:proofErr w:type="spellStart"/>
+      <w:r>
+        <w:t>Y_t</w:t>
+      </w:r>
+      <w:proofErr w:type="spellEnd"/>
+      <w:r>
+        <w:t xml:space="preserve">$ </w:t>
+      </w:r>
+      <w:r>
+        <w:t xml:space="preserve">son una combinación de </w:t>
+      </w:r>
+      <w:r>
+        <w:t>un modelo autorregresivo, uno de medias móviles, y alguna clase de diferenciación</w:t>
+      </w:r>
+      <w:r>
+        <w:t xml:space="preserve"> (logarítmica, exponenciación)</w:t>
+      </w:r>
+      <w:r>
+        <w:t xml:space="preserve"> </w:t>
+      </w:r>
+      <w:r>
+        <w:t xml:space="preserve">para así obtener </w:t>
+      </w:r>
+      <w:r>
+        <w:t>una serie diferenciada $</w:t>
+      </w:r>
+      <w:proofErr w:type="spellStart"/>
+      <w:r>
+        <w:t>Y’_t</w:t>
+      </w:r>
+      <w:proofErr w:type="spellEnd"/>
+      <w:r>
+        <w:t>$</w:t>
+      </w:r>
+      <w:r>
+        <w:t>. Si se juntan ambas</w:t>
+      </w:r>
+      <w:r>
+        <w:t xml:space="preserve"> se obtiene un modelo ARIMA</w:t>
+      </w:r>
+      <w:r>
+        <w:t>(</w:t>
+      </w:r>
+      <w:proofErr w:type="spellStart"/>
+      <w:proofErr w:type="gramStart"/>
+      <w:r>
+        <w:t>p,d</w:t>
+      </w:r>
+      <w:proofErr w:type="gramEnd"/>
+      <w:r>
+        <w:t>,q</w:t>
+      </w:r>
+      <w:proofErr w:type="spellEnd"/>
+      <w:r>
+        <w:t>)</w:t>
+      </w:r>
+      <w:r>
+        <w:t xml:space="preserve"> </w:t>
+      </w:r>
+      <w:r>
+        <w:t>que no cubre los efectos estacionales</w:t>
+      </w:r>
+      <w:r>
+        <w:t>, donde</w:t>
+      </w:r>
+      <w:r>
+        <w:t xml:space="preserve"> $p$ es el orden del modelo autorregresivo</w:t>
+      </w:r>
+      <w:r>
+        <w:t>, $</w:t>
+      </w:r>
+      <w:r>
+        <w:t xml:space="preserve">d$ e </w:t>
+      </w:r>
+      <w:proofErr w:type="spellStart"/>
+      <w:r>
+        <w:t>el</w:t>
+      </w:r>
+      <w:proofErr w:type="spellEnd"/>
+      <w:r>
+        <w:t xml:space="preserve"> grado de la di</w:t>
+      </w:r>
+      <w:r>
+        <w:t>f</w:t>
+      </w:r>
+      <w:r>
+        <w:t>erenciación y $q$ es el orden de</w:t>
+      </w:r>
+      <w:r>
+        <w:t>l modelo de medias móviles;</w:t>
+      </w:r>
+      <w:r>
+        <w:t xml:space="preserve"> y cuya estruct</w:t>
+      </w:r>
+      <w:r>
+        <w:t>ura se muestra en la ecuación</w:t>
+      </w:r>
+      <w:r>
+        <w:t xml:space="preserve"> (4):</w:t>
+      </w:r>
+    </w:p>
+    <w:p>
+      <w:pPr>
+        <w:pStyle w:val="Prrafodelista"/>
+        <w:ind w:left="0"/>
+      </w:pPr>
+    </w:p>
+    <w:p>
+      <w:pPr>
+        <w:jc w:val="both"/>
+      </w:pPr>
+      <w:r>
+        <w:t>\</w:t>
+      </w:r>
+      <w:proofErr w:type="spellStart"/>
+      <w:r>
+        <w:t>begin</w:t>
+      </w:r>
+      <w:proofErr w:type="spellEnd"/>
+      <w:r>
+        <w:t>{</w:t>
+      </w:r>
+      <w:proofErr w:type="spellStart"/>
+      <w:r>
+        <w:t>equation</w:t>
+      </w:r>
+      <w:proofErr w:type="spellEnd"/>
+      <w:r>
+        <w:t>}</w:t>
+      </w:r>
+    </w:p>
+    <w:p>
+      <w:pPr>
+        <w:pStyle w:val="Prrafodelista"/>
+        <w:ind w:left="0"/>
+        <w:jc w:val="both"/>
+      </w:pPr>
+      <w:r>
+        <w:t>y'_t=c+\phi_1y'_{t-</w:t>
+      </w:r>
+      <w:proofErr w:type="gramStart"/>
+      <w:r>
+        <w:t>1}+</w:t>
+      </w:r>
+      <w:proofErr w:type="gramEnd"/>
+      <w:r>
+        <w:t>\phi_2y'_{t-2}+\cdots+\phi_py'_{t-p}+\theta_1\epsilon_{t</w:t>
+      </w:r>
+      <w:r>
+        <w:t>-</w:t>
+      </w:r>
+      <w:r>
+        <w:t>1}+\theta_2\epsilon_{t-2}+\cdots+\theta_q\epsilon_{t-q} +\</w:t>
+      </w:r>
+      <w:proofErr w:type="spellStart"/>
+      <w:r>
+        <w:t>epsilon_t</w:t>
+      </w:r>
+      <w:proofErr w:type="spellEnd"/>
+    </w:p>
+    <w:p>
+      <w:pPr>
+        <w:pStyle w:val="Prrafodelista"/>
+        <w:ind w:left="0"/>
+        <w:jc w:val="both"/>
+      </w:pPr>
+      <w:r>
+        <w:t>\</w:t>
+      </w:r>
+      <w:proofErr w:type="spellStart"/>
+      <w:r>
+        <w:t>end</w:t>
+      </w:r>
+      <w:proofErr w:type="spellEnd"/>
+      <w:r>
+        <w:t>{</w:t>
+      </w:r>
+      <w:proofErr w:type="spellStart"/>
+      <w:r>
+        <w:t>equation</w:t>
+      </w:r>
+      <w:proofErr w:type="spellEnd"/>
+      <w:r>
+        <w:t>}</w:t>
+      </w:r>
+    </w:p>
+    <w:p>
+      <w:pPr>
+        <w:pStyle w:val="Prrafodelista"/>
+        <w:ind w:left="0"/>
+      </w:pPr>
+    </w:p>
+    <w:p>
+      <w:pPr>
+        <w:pStyle w:val="Prrafodelista"/>
         <w:numPr>
           <w:ilvl w:val="0"/>
           <w:numId w:val="9"/>
@@ -3088,6 +3864,91 @@
     <w:p>
       <w:pPr>
         <w:pStyle w:val="Prrafodelista"/>
+        <w:ind w:left="0"/>
+      </w:pPr>
+    </w:p>
+    <w:p>
+      <w:pPr>
+        <w:pStyle w:val="Prrafodelista"/>
+        <w:ind w:left="0"/>
+      </w:pPr>
+      <w:r>
+        <w:t>Los modelos ARIMA son también capaces de cubrir</w:t>
+      </w:r>
+      <w:r>
+        <w:t xml:space="preserve"> los efectos estacionales, es decir, particularidades de la serie cronológica que se repiten</w:t>
+      </w:r>
+      <w:r>
+        <w:t xml:space="preserve"> periódicamente </w:t>
+      </w:r>
+      <w:r>
+        <w:t>con una cierta temporalidad (mensual, bimensual, etc.)</w:t>
+      </w:r>
+      <w:r>
+        <w:t>. Para ello se incorporan términos</w:t>
+      </w:r>
+      <w:r>
+        <w:t xml:space="preserve"> adicionales al modelo relacionados con la parte estacional</w:t>
+      </w:r>
+      <w:r>
+        <w:t xml:space="preserve"> de una manera similar a como se incorporan e</w:t>
+      </w:r>
+      <w:r>
+        <w:t xml:space="preserve">n el modelo </w:t>
+      </w:r>
+      <w:r>
+        <w:t>ARIMA</w:t>
+      </w:r>
+      <w:r>
+        <w:t xml:space="preserve"> no estacional, pero ahora considerando</w:t>
+      </w:r>
+      <w:r>
+        <w:t xml:space="preserve"> retrocesos</w:t>
+      </w:r>
+      <w:r>
+        <w:t xml:space="preserve"> según sea la temporalidad estacional</w:t>
+      </w:r>
+      <w:r>
+        <w:t>, pasando así de un $ARIMA(</w:t>
+      </w:r>
+      <w:proofErr w:type="spellStart"/>
+      <w:r>
+        <w:t>p,d,q</w:t>
+      </w:r>
+      <w:proofErr w:type="spellEnd"/>
+      <w:r>
+        <w:t>)$ a un $ARIMA(</w:t>
+      </w:r>
+      <w:proofErr w:type="spellStart"/>
+      <w:r>
+        <w:t>p,d,q</w:t>
+      </w:r>
+      <w:proofErr w:type="spellEnd"/>
+      <w:r>
+        <w:t>)(P,D,Q)_S$</w:t>
+      </w:r>
+      <w:r>
+        <w:t>, donde $</w:t>
+      </w:r>
+      <w:r>
+        <w:t>P$, $D$ y $Q$</w:t>
+      </w:r>
+      <w:r>
+        <w:t xml:space="preserve"> se refieren a la parte estacional y $S$ a la temporalidad presente en la serie.</w:t>
+      </w:r>
+      <w:r>
+        <w:t xml:space="preserve"> </w:t>
+      </w:r>
+    </w:p>
+    <w:p>
+      <w:pPr>
+        <w:pStyle w:val="Prrafodelista"/>
+        <w:ind w:left="0"/>
+      </w:pPr>
+    </w:p>
+    <w:p>
+      <w:pPr>
+        <w:pStyle w:val="Prrafodelista"/>
         <w:numPr>
           <w:ilvl w:val="0"/>
           <w:numId w:val="9"/>
@@ -3100,6 +3961,53 @@
     <w:p>
       <w:pPr>
         <w:pStyle w:val="Prrafodelista"/>
+        <w:ind w:left="0"/>
+      </w:pPr>
+    </w:p>
+    <w:p>
+      <w:pPr>
+        <w:pStyle w:val="Prrafodelista"/>
+        <w:ind w:left="0"/>
+      </w:pPr>
+      <w:r>
+        <w:t xml:space="preserve">Cuando se tiene el modelo ARIMA </w:t>
+      </w:r>
+      <w:r>
+        <w:t>estimado, es importante realizar los pronósticos</w:t>
+      </w:r>
+      <w:r>
+        <w:t xml:space="preserve">. Sin embargo, estos pronósticos no </w:t>
+      </w:r>
+      <w:r>
+        <w:t xml:space="preserve">son imperativos, sino que se debe evaluar su calidad con las llamadas medidas de rendimiento. </w:t>
+      </w:r>
+      <w:r>
+        <w:t xml:space="preserve">Estas mediciones son hechas comparando el pronóstico y </w:t>
+      </w:r>
+      <w:r>
+        <w:t xml:space="preserve">su diferencia con el valor real. Existen múltiples medidas de rendimiento, </w:t>
+      </w:r>
+      <w:proofErr w:type="spellStart"/>
+      <w:r>
+        <w:t>Adhikari</w:t>
+      </w:r>
+      <w:proofErr w:type="spellEnd"/>
+      <w:r>
+        <w:t xml:space="preserve"> </w:t>
+      </w:r>
+      <w:r>
+        <w:t>[@medidas] menciona las siguientes</w:t>
+      </w:r>
+      <w:r>
+        <w:t>:</w:t>
+      </w:r>
+      <w:r>
+        <w:t xml:space="preserve"> </w:t>
+      </w:r>
+    </w:p>
+    <w:p>
+      <w:pPr>
+        <w:pStyle w:val="Prrafodelista"/>
         <w:numPr>
           <w:ilvl w:val="1"/>
           <w:numId w:val="9"/>
@@ -3112,6 +4020,52 @@
     <w:p>
       <w:pPr>
         <w:pStyle w:val="Prrafodelista"/>
+        <w:ind w:left="0"/>
+      </w:pPr>
+    </w:p>
+    <w:p>
+      <w:pPr>
+        <w:pStyle w:val="Prrafodelista"/>
+        <w:ind w:left="0"/>
+      </w:pPr>
+      <w:r>
+        <w:t>El error absoluto medio</w:t>
+      </w:r>
+      <w:r>
+        <w:t xml:space="preserve"> se define como </w:t>
+      </w:r>
+      <w:r>
+        <w:t>$\frac{1}{</w:t>
+      </w:r>
+      <w:proofErr w:type="gramStart"/>
+      <w:r>
+        <w:t>n}\</w:t>
+      </w:r>
+      <w:proofErr w:type="gramEnd"/>
+      <w:r>
+        <w:t>sum_{t=1}^n |</w:t>
+      </w:r>
+      <w:proofErr w:type="spellStart"/>
+      <w:r>
+        <w:t>e_t</w:t>
+      </w:r>
+      <w:proofErr w:type="spellEnd"/>
+      <w:r>
+        <w:t>|$</w:t>
+      </w:r>
+      <w:r>
+        <w:t xml:space="preserve">. </w:t>
+      </w:r>
+    </w:p>
+    <w:p>
+      <w:pPr>
+        <w:pStyle w:val="Prrafodelista"/>
+        <w:ind w:left="0"/>
+      </w:pPr>
+    </w:p>
+    <w:p>
+      <w:pPr>
+        <w:pStyle w:val="Prrafodelista"/>
         <w:numPr>
           <w:ilvl w:val="1"/>
           <w:numId w:val="9"/>
@@ -3124,14 +4078,151 @@
     <w:p>
       <w:pPr>
         <w:pStyle w:val="Prrafodelista"/>
+        <w:ind w:left="0"/>
+      </w:pPr>
+      <w:r>
+        <w:t>El</w:t>
+      </w:r>
+      <w:r>
+        <w:t xml:space="preserve"> porcentaje promedio de error absoluto se define como </w:t>
+      </w:r>
+      <w:r>
+        <w:t>$\frac{1}{</w:t>
+      </w:r>
+      <w:proofErr w:type="gramStart"/>
+      <w:r>
+        <w:t>n}\</w:t>
+      </w:r>
+      <w:proofErr w:type="gramEnd"/>
+      <w:r>
+        <w:t>sum_{t=1}^n \</w:t>
+      </w:r>
+      <w:proofErr w:type="spellStart"/>
+      <w:r>
+        <w:t>left</w:t>
+      </w:r>
+      <w:proofErr w:type="spellEnd"/>
+      <w:r>
+        <w:t>|\frac{</w:t>
+      </w:r>
+      <w:proofErr w:type="spellStart"/>
+      <w:r>
+        <w:t>e_t</w:t>
+      </w:r>
+      <w:proofErr w:type="spellEnd"/>
+      <w:r>
+        <w:t>}{</w:t>
+      </w:r>
+      <w:proofErr w:type="spellStart"/>
+      <w:r>
+        <w:t>y_t</w:t>
+      </w:r>
+      <w:proofErr w:type="spellEnd"/>
+      <w:r>
+        <w:t>}\</w:t>
+      </w:r>
+      <w:proofErr w:type="spellStart"/>
+      <w:r>
+        <w:t>right</w:t>
+      </w:r>
+      <w:proofErr w:type="spellEnd"/>
+      <w:r>
+        <w:t>|\</w:t>
+      </w:r>
+      <w:proofErr w:type="spellStart"/>
+      <w:r>
+        <w:t>cdot</w:t>
+      </w:r>
+      <w:proofErr w:type="spellEnd"/>
+      <w:r>
+        <w:t xml:space="preserve"> 100$.</w:t>
+      </w:r>
+    </w:p>
+    <w:p>
+      <w:pPr>
+        <w:pStyle w:val="Prrafodelista"/>
+        <w:ind w:left="0"/>
+      </w:pPr>
+    </w:p>
+    <w:p>
+      <w:pPr>
+        <w:pStyle w:val="Prrafodelista"/>
+        <w:ind w:left="0"/>
+      </w:pPr>
+    </w:p>
+    <w:p>
+      <w:pPr>
+        <w:pStyle w:val="Prrafodelista"/>
         <w:numPr>
           <w:ilvl w:val="1"/>
           <w:numId w:val="9"/>
         </w:numPr>
       </w:pPr>
       <w:r>
+        <w:lastRenderedPageBreak/>
         <w:t>RMSE</w:t>
       </w:r>
+    </w:p>
+    <w:p>
+      <w:pPr>
+        <w:pStyle w:val="Prrafodelista"/>
+        <w:ind w:left="708"/>
+      </w:pPr>
+    </w:p>
+    <w:p>
+      <w:pPr>
+        <w:pStyle w:val="Prrafodelista"/>
+        <w:ind w:left="0"/>
+      </w:pPr>
+      <w:r>
+        <w:t xml:space="preserve">Es la raíz del error cuadrático medio </w:t>
+      </w:r>
+      <w:r>
+        <w:t>$</w:t>
+      </w:r>
+      <w:r>
+        <w:t>\</w:t>
+      </w:r>
+      <w:proofErr w:type="spellStart"/>
+      <w:r>
+        <w:t>sqrt</w:t>
+      </w:r>
+      <w:proofErr w:type="spellEnd"/>
+      <w:r>
+        <w:t>{</w:t>
+      </w:r>
+      <w:r>
+        <w:t>\frac{1}{</w:t>
+      </w:r>
+      <w:proofErr w:type="gramStart"/>
+      <w:r>
+        <w:t>n}\</w:t>
+      </w:r>
+      <w:proofErr w:type="gramEnd"/>
+      <w:r>
+        <w:t>sum_{t=1}^n |e_t</w:t>
+      </w:r>
+      <w:r>
+        <w:t>^2</w:t>
+      </w:r>
+      <w:r>
+        <w:t>|</w:t>
+      </w:r>
+      <w:r>
+        <w:t>}</w:t>
+      </w:r>
+      <w:r>
+        <w:t>$</w:t>
+      </w:r>
+      <w:r>
+        <w:t>.</w:t>
+      </w:r>
+    </w:p>
+    <w:p>
+      <w:pPr>
+        <w:pStyle w:val="Prrafodelista"/>
+        <w:ind w:left="0"/>
+      </w:pPr>
     </w:p>
     <w:p>
       <w:pPr>
@@ -3146,6 +4237,47 @@
       </w:r>
     </w:p>
     <w:p>
+      <w:r>
+        <w:t>Para series no estacionales:</w:t>
+      </w:r>
+      <w:r>
+        <w:t xml:space="preserve"> </w:t>
+      </w:r>
+      <w:r>
+        <w:t>$\frac{\frac{1}{</w:t>
+      </w:r>
+      <w:proofErr w:type="gramStart"/>
+      <w:r>
+        <w:t>J}\</w:t>
+      </w:r>
+      <w:proofErr w:type="gramEnd"/>
+      <w:r>
+        <w:t>sum_j|e_j|}{\frac{1}{T-1}\sum_{t=2}^T|Y_t-Y_{t-1}|}$</w:t>
+      </w:r>
+    </w:p>
+    <w:p/>
+    <w:p>
+      <w:r>
+        <w:t xml:space="preserve">Para series estacionales: </w:t>
+      </w:r>
+      <w:r>
+        <w:t>$\frac{\frac{1}{</w:t>
+      </w:r>
+      <w:proofErr w:type="gramStart"/>
+      <w:r>
+        <w:t>J}\</w:t>
+      </w:r>
+      <w:proofErr w:type="gramEnd"/>
+      <w:r>
+        <w:t>sum_j|e_j|}{\frac{1}{T-m}\sum_{t=m+1}^T|Y_t-Y_{t-m}|}$</w:t>
+      </w:r>
+    </w:p>
+    <w:p>
+      <w:r>
+        <w:t>Donde $m$ es la temporalidad de la serie.</w:t>
+      </w:r>
+    </w:p>
+    <w:p>
       <w:pPr>
         <w:pStyle w:val="Prrafodelista"/>
         <w:numPr>
@@ -3158,6 +4290,63 @@
       </w:r>
     </w:p>
     <w:p>
+      <w:r>
+        <w:t xml:space="preserve">Se calcula de la siguiente manera: </w:t>
+      </w:r>
+      <w:r>
+        <w:t>$</w:t>
+      </w:r>
+      <w:r>
+        <w:t>AIC=-2logL\</w:t>
+      </w:r>
+      <w:proofErr w:type="spellStart"/>
+      <w:r>
+        <w:t>left</w:t>
+      </w:r>
+      <w:proofErr w:type="spellEnd"/>
+      <w:r>
+        <w:t>(</w:t>
+      </w:r>
+      <w:proofErr w:type="gramStart"/>
+      <w:r>
+        <w:t>\</w:t>
+      </w:r>
+      <w:proofErr w:type="spellStart"/>
+      <w:r>
+        <w:t>hat</w:t>
+      </w:r>
+      <w:proofErr w:type="spellEnd"/>
+      <w:r>
+        <w:t>\theta\</w:t>
+      </w:r>
+      <w:proofErr w:type="spellStart"/>
+      <w:r>
+        <w:t>right</w:t>
+      </w:r>
+      <w:proofErr w:type="spellEnd"/>
+      <w:r>
+        <w:t>)+</w:t>
+      </w:r>
+      <w:proofErr w:type="gramEnd"/>
+      <w:r>
+        <w:t>2k</w:t>
+      </w:r>
+      <w:r>
+        <w:t>$</w:t>
+      </w:r>
+      <w:r>
+        <w:t xml:space="preserve">. </w:t>
+      </w:r>
+    </w:p>
+    <w:p>
+      <w:r>
+        <w:t xml:space="preserve">Donde $k$ </w:t>
+      </w:r>
+      <w:r>
+        <w:t>es el número de parámetros y $n$ el número de datos.</w:t>
+      </w:r>
+    </w:p>
+    <w:p>
       <w:pPr>
         <w:pStyle w:val="Prrafodelista"/>
         <w:numPr>
@@ -3174,6 +4363,66 @@
     <w:p>
       <w:pPr>
         <w:pStyle w:val="Prrafodelista"/>
+        <w:ind w:left="0"/>
+      </w:pPr>
+      <w:r>
+        <w:t xml:space="preserve">Se calcula de la siguiente manera: </w:t>
+      </w:r>
+      <w:r>
+        <w:t>$</w:t>
+      </w:r>
+      <w:proofErr w:type="spellStart"/>
+      <w:r>
+        <w:t>AICc</w:t>
+      </w:r>
+      <w:proofErr w:type="spellEnd"/>
+      <w:r>
+        <w:t>=-2logL\</w:t>
+      </w:r>
+      <w:proofErr w:type="spellStart"/>
+      <w:r>
+        <w:t>left</w:t>
+      </w:r>
+      <w:proofErr w:type="spellEnd"/>
+      <w:r>
+        <w:t>(</w:t>
+      </w:r>
+      <w:proofErr w:type="gramStart"/>
+      <w:r>
+        <w:t>\</w:t>
+      </w:r>
+      <w:proofErr w:type="spellStart"/>
+      <w:r>
+        <w:t>hat</w:t>
+      </w:r>
+      <w:proofErr w:type="spellEnd"/>
+      <w:r>
+        <w:t>\theta\</w:t>
+      </w:r>
+      <w:proofErr w:type="spellStart"/>
+      <w:r>
+        <w:t>right</w:t>
+      </w:r>
+      <w:proofErr w:type="spellEnd"/>
+      <w:r>
+        <w:t>)+</w:t>
+      </w:r>
+      <w:proofErr w:type="gramEnd"/>
+      <w:r>
+        <w:t>2k+\frac{2k+1}{n-k-1}</w:t>
+      </w:r>
+      <w:r>
+        <w:t>$.</w:t>
+      </w:r>
+    </w:p>
+    <w:p>
+      <w:r>
+        <w:t>Donde $k$ es el número de parámetros y $n$ el número de datos.</w:t>
+      </w:r>
+    </w:p>
+    <w:p>
+      <w:pPr>
+        <w:pStyle w:val="Prrafodelista"/>
         <w:numPr>
           <w:ilvl w:val="1"/>
           <w:numId w:val="9"/>
@@ -3181,6 +4430,73 @@
       </w:pPr>
       <w:r>
         <w:t>BIC</w:t>
+      </w:r>
+    </w:p>
+    <w:p>
+      <w:r>
+        <w:t xml:space="preserve">Se calcula de la siguiente manera: </w:t>
+      </w:r>
+      <w:r>
+        <w:t>$</w:t>
+      </w:r>
+      <w:r>
+        <w:t xml:space="preserve"> </w:t>
+      </w:r>
+      <w:r>
+        <w:t>BIC=-2logL\</w:t>
+      </w:r>
+      <w:proofErr w:type="spellStart"/>
+      <w:r>
+        <w:t>left</w:t>
+      </w:r>
+      <w:proofErr w:type="spellEnd"/>
+      <w:r>
+        <w:t>(</w:t>
+      </w:r>
+      <w:proofErr w:type="gramStart"/>
+      <w:r>
+        <w:t>\</w:t>
+      </w:r>
+      <w:proofErr w:type="spellStart"/>
+      <w:r>
+        <w:t>hat</w:t>
+      </w:r>
+      <w:proofErr w:type="spellEnd"/>
+      <w:r>
+        <w:t>\theta\</w:t>
+      </w:r>
+      <w:proofErr w:type="spellStart"/>
+      <w:r>
+        <w:t>right</w:t>
+      </w:r>
+      <w:proofErr w:type="spellEnd"/>
+      <w:r>
+        <w:t>)+</w:t>
+      </w:r>
+      <w:proofErr w:type="gramEnd"/>
+      <w:r>
+        <w:t>k\</w:t>
+      </w:r>
+      <w:proofErr w:type="spellStart"/>
+      <w:r>
+        <w:t>cdot</w:t>
+      </w:r>
+      <w:proofErr w:type="spellEnd"/>
+      <w:r>
+        <w:t xml:space="preserve"> log(n)</w:t>
+      </w:r>
+      <w:r>
+        <w:t>$</w:t>
+      </w:r>
+    </w:p>
+    <w:p>
+      <w:r>
+        <w:t>Dond</w:t>
+      </w:r>
+      <w:bookmarkStart w:id="0" w:name="_GoBack"/>
+      <w:bookmarkEnd w:id="0"/>
+      <w:r>
+        <w:t>e $k$ es el número de parámetros y $n$ el número de datos.</w:t>
       </w:r>
     </w:p>
     <w:p>

</xml_diff>